<commit_message>
Se termina el tema 5 de despliegue.
</commit_message>
<xml_diff>
--- a/DESPLIEGUE APPS WEB/T05. Servicios de red DNS/TAREAS/Tarea para DAW05. Enunciado..docx
+++ b/DESPLIEGUE APPS WEB/T05. Servicios de red DNS/TAREAS/Tarea para DAW05. Enunciado..docx
@@ -4,7 +4,7 @@
   <w:body>
     <w:p>
       <w:pPr>
-        <w:pStyle w:val="13"/>
+        <w:pStyle w:val="668"/>
         <w:pBdr>
           <w:top w:val="none" w:color="000000" w:sz="4" w:space="0"/>
           <w:left w:val="none" w:color="000000" w:sz="4" w:space="0"/>
@@ -12,7 +12,7 @@
           <w:right w:val="none" w:color="000000" w:sz="4" w:space="0"/>
         </w:pBdr>
         <w:shd w:val="clear" w:color="ffffff" w:fill="ffffff"/>
-        <w:spacing w:after="120" w:before="0" w:line="288"/>
+        <w:spacing w:after="120" w:before="0" w:line="288" w:lineRule="auto"/>
         <w:ind w:right="0" w:firstLine="0" w:left="0"/>
         <w:rPr/>
       </w:pPr>
@@ -29,7 +29,7 @@
     </w:p>
     <w:p>
       <w:pPr>
-        <w:pStyle w:val="13"/>
+        <w:pStyle w:val="668"/>
         <w:pBdr>
           <w:top w:val="none" w:color="000000" w:sz="4" w:space="0"/>
           <w:left w:val="none" w:color="000000" w:sz="4" w:space="0"/>
@@ -128,7 +128,7 @@
     </w:p>
     <w:p>
       <w:pPr>
-        <w:pStyle w:val="19"/>
+        <w:pStyle w:val="674"/>
         <w:pBdr>
           <w:top w:val="none" w:color="000000" w:sz="4" w:space="0"/>
           <w:left w:val="none" w:color="000000" w:sz="4" w:space="0"/>
@@ -154,7 +154,7 @@
     </w:p>
     <w:p>
       <w:pPr>
-        <w:pStyle w:val="21"/>
+        <w:pStyle w:val="676"/>
         <w:pBdr>
           <w:top w:val="none" w:color="000000" w:sz="4" w:space="0"/>
           <w:left w:val="none" w:color="000000" w:sz="4" w:space="0"/>
@@ -179,7 +179,7 @@
     </w:p>
     <w:p>
       <w:pPr>
-        <w:pStyle w:val="621"/>
+        <w:pStyle w:val="848"/>
         <w:numPr>
           <w:ilvl w:val="0"/>
           <w:numId w:val="1"/>
@@ -226,7 +226,7 @@
     </w:p>
     <w:p>
       <w:pPr>
-        <w:pStyle w:val="21"/>
+        <w:pStyle w:val="676"/>
         <w:pBdr>
           <w:top w:val="none" w:color="000000" w:sz="4" w:space="0"/>
           <w:left w:val="none" w:color="000000" w:sz="4" w:space="0"/>
@@ -251,7 +251,7 @@
     </w:p>
     <w:p>
       <w:pPr>
-        <w:pStyle w:val="621"/>
+        <w:pStyle w:val="848"/>
         <w:numPr>
           <w:ilvl w:val="0"/>
           <w:numId w:val="2"/>
@@ -279,7 +279,7 @@
     </w:p>
     <w:p>
       <w:pPr>
-        <w:pStyle w:val="621"/>
+        <w:pStyle w:val="848"/>
         <w:numPr>
           <w:ilvl w:val="0"/>
           <w:numId w:val="2"/>
@@ -307,7 +307,7 @@
     </w:p>
     <w:p>
       <w:pPr>
-        <w:pStyle w:val="621"/>
+        <w:pStyle w:val="848"/>
         <w:numPr>
           <w:ilvl w:val="0"/>
           <w:numId w:val="2"/>
@@ -335,7 +335,7 @@
     </w:p>
     <w:p>
       <w:pPr>
-        <w:pStyle w:val="621"/>
+        <w:pStyle w:val="848"/>
         <w:numPr>
           <w:ilvl w:val="0"/>
           <w:numId w:val="2"/>
@@ -363,7 +363,7 @@
     </w:p>
     <w:p>
       <w:pPr>
-        <w:pStyle w:val="621"/>
+        <w:pStyle w:val="848"/>
         <w:numPr>
           <w:ilvl w:val="0"/>
           <w:numId w:val="2"/>
@@ -391,7 +391,7 @@
     </w:p>
     <w:p>
       <w:pPr>
-        <w:pStyle w:val="621"/>
+        <w:pStyle w:val="848"/>
         <w:numPr>
           <w:ilvl w:val="0"/>
           <w:numId w:val="2"/>
@@ -419,7 +419,7 @@
     </w:p>
     <w:p>
       <w:pPr>
-        <w:pStyle w:val="621"/>
+        <w:pStyle w:val="848"/>
         <w:numPr>
           <w:ilvl w:val="0"/>
           <w:numId w:val="2"/>
@@ -447,7 +447,7 @@
     </w:p>
     <w:p>
       <w:pPr>
-        <w:pStyle w:val="621"/>
+        <w:pStyle w:val="848"/>
         <w:numPr>
           <w:ilvl w:val="0"/>
           <w:numId w:val="2"/>
@@ -475,7 +475,7 @@
     </w:p>
     <w:p>
       <w:pPr>
-        <w:pStyle w:val="621"/>
+        <w:pStyle w:val="848"/>
         <w:numPr>
           <w:ilvl w:val="0"/>
           <w:numId w:val="2"/>
@@ -503,7 +503,7 @@
     </w:p>
     <w:p>
       <w:pPr>
-        <w:pStyle w:val="621"/>
+        <w:pStyle w:val="848"/>
         <w:numPr>
           <w:ilvl w:val="0"/>
           <w:numId w:val="2"/>
@@ -531,7 +531,7 @@
     </w:p>
     <w:p>
       <w:pPr>
-        <w:pStyle w:val="621"/>
+        <w:pStyle w:val="848"/>
         <w:numPr>
           <w:ilvl w:val="0"/>
           <w:numId w:val="2"/>
@@ -559,7 +559,7 @@
     </w:p>
     <w:p>
       <w:pPr>
-        <w:pStyle w:val="621"/>
+        <w:pStyle w:val="848"/>
         <w:numPr>
           <w:ilvl w:val="0"/>
           <w:numId w:val="2"/>
@@ -587,7 +587,7 @@
     </w:p>
     <w:p>
       <w:pPr>
-        <w:pStyle w:val="621"/>
+        <w:pStyle w:val="848"/>
         <w:numPr>
           <w:ilvl w:val="0"/>
           <w:numId w:val="2"/>
@@ -615,7 +615,7 @@
     </w:p>
     <w:p>
       <w:pPr>
-        <w:pStyle w:val="621"/>
+        <w:pStyle w:val="848"/>
         <w:numPr>
           <w:ilvl w:val="0"/>
           <w:numId w:val="2"/>
@@ -643,7 +643,7 @@
     </w:p>
     <w:p>
       <w:pPr>
-        <w:pStyle w:val="621"/>
+        <w:pStyle w:val="848"/>
         <w:numPr>
           <w:ilvl w:val="0"/>
           <w:numId w:val="2"/>
@@ -688,7 +688,7 @@
     </w:p>
     <w:p>
       <w:pPr>
-        <w:pStyle w:val="621"/>
+        <w:pStyle w:val="848"/>
         <w:numPr>
           <w:ilvl w:val="0"/>
           <w:numId w:val="2"/>
@@ -733,7 +733,7 @@
     </w:p>
     <w:p>
       <w:pPr>
-        <w:pStyle w:val="621"/>
+        <w:pStyle w:val="848"/>
         <w:numPr>
           <w:ilvl w:val="0"/>
           <w:numId w:val="2"/>
@@ -761,7 +761,7 @@
     </w:p>
     <w:p>
       <w:pPr>
-        <w:pStyle w:val="621"/>
+        <w:pStyle w:val="848"/>
         <w:numPr>
           <w:ilvl w:val="0"/>
           <w:numId w:val="2"/>
@@ -789,7 +789,7 @@
     </w:p>
     <w:p>
       <w:pPr>
-        <w:pStyle w:val="621"/>
+        <w:pStyle w:val="848"/>
         <w:numPr>
           <w:ilvl w:val="0"/>
           <w:numId w:val="2"/>
@@ -817,7 +817,7 @@
     </w:p>
     <w:p>
       <w:pPr>
-        <w:pStyle w:val="621"/>
+        <w:pStyle w:val="848"/>
         <w:numPr>
           <w:ilvl w:val="0"/>
           <w:numId w:val="2"/>
@@ -845,7 +845,7 @@
     </w:p>
     <w:p>
       <w:pPr>
-        <w:pStyle w:val="621"/>
+        <w:pStyle w:val="848"/>
         <w:numPr>
           <w:ilvl w:val="0"/>
           <w:numId w:val="2"/>
@@ -873,7 +873,7 @@
     </w:p>
     <w:p>
       <w:pPr>
-        <w:pStyle w:val="621"/>
+        <w:pStyle w:val="848"/>
         <w:numPr>
           <w:ilvl w:val="0"/>
           <w:numId w:val="2"/>
@@ -901,7 +901,7 @@
     </w:p>
     <w:p>
       <w:pPr>
-        <w:pStyle w:val="621"/>
+        <w:pStyle w:val="848"/>
         <w:numPr>
           <w:ilvl w:val="0"/>
           <w:numId w:val="2"/>
@@ -929,7 +929,7 @@
     </w:p>
     <w:p>
       <w:pPr>
-        <w:pStyle w:val="621"/>
+        <w:pStyle w:val="848"/>
         <w:numPr>
           <w:ilvl w:val="0"/>
           <w:numId w:val="2"/>
@@ -957,7 +957,7 @@
     </w:p>
     <w:p>
       <w:pPr>
-        <w:pStyle w:val="621"/>
+        <w:pStyle w:val="848"/>
         <w:numPr>
           <w:ilvl w:val="0"/>
           <w:numId w:val="2"/>
@@ -985,7 +985,7 @@
     </w:p>
     <w:p>
       <w:pPr>
-        <w:pStyle w:val="621"/>
+        <w:pStyle w:val="848"/>
         <w:numPr>
           <w:ilvl w:val="0"/>
           <w:numId w:val="2"/>
@@ -1013,7 +1013,7 @@
     </w:p>
     <w:p>
       <w:pPr>
-        <w:pStyle w:val="621"/>
+        <w:pStyle w:val="848"/>
         <w:numPr>
           <w:ilvl w:val="0"/>
           <w:numId w:val="2"/>
@@ -1041,7 +1041,7 @@
     </w:p>
     <w:p>
       <w:pPr>
-        <w:pStyle w:val="621"/>
+        <w:pStyle w:val="848"/>
         <w:numPr>
           <w:ilvl w:val="0"/>
           <w:numId w:val="2"/>
@@ -1086,7 +1086,7 @@
     </w:p>
     <w:p>
       <w:pPr>
-        <w:pStyle w:val="621"/>
+        <w:pStyle w:val="848"/>
         <w:numPr>
           <w:ilvl w:val="0"/>
           <w:numId w:val="2"/>
@@ -1114,7 +1114,7 @@
     </w:p>
     <w:p>
       <w:pPr>
-        <w:pStyle w:val="621"/>
+        <w:pStyle w:val="848"/>
         <w:numPr>
           <w:ilvl w:val="0"/>
           <w:numId w:val="2"/>
@@ -1142,7 +1142,7 @@
     </w:p>
     <w:p>
       <w:pPr>
-        <w:pStyle w:val="621"/>
+        <w:pStyle w:val="848"/>
         <w:numPr>
           <w:ilvl w:val="0"/>
           <w:numId w:val="2"/>
@@ -1170,7 +1170,7 @@
     </w:p>
     <w:p>
       <w:pPr>
-        <w:pStyle w:val="621"/>
+        <w:pStyle w:val="848"/>
         <w:numPr>
           <w:ilvl w:val="0"/>
           <w:numId w:val="2"/>
@@ -1198,7 +1198,7 @@
     </w:p>
     <w:p>
       <w:pPr>
-        <w:pStyle w:val="621"/>
+        <w:pStyle w:val="848"/>
         <w:numPr>
           <w:ilvl w:val="0"/>
           <w:numId w:val="2"/>
@@ -1226,7 +1226,7 @@
     </w:p>
     <w:p>
       <w:pPr>
-        <w:pStyle w:val="621"/>
+        <w:pStyle w:val="848"/>
         <w:numPr>
           <w:ilvl w:val="0"/>
           <w:numId w:val="2"/>
@@ -1264,7 +1264,7 @@
     </w:p>
     <w:p>
       <w:pPr>
-        <w:pStyle w:val="13"/>
+        <w:pStyle w:val="668"/>
         <w:pBdr>
           <w:top w:val="none" w:color="000000" w:sz="4" w:space="0"/>
           <w:left w:val="none" w:color="000000" w:sz="4" w:space="0"/>
@@ -1285,34 +1285,20 @@
         </w:rPr>
         <w:t xml:space="preserve">1.- Descripción de la tarea</w:t>
       </w:r>
-      <w:r/>
-      <w:r>
-        <w:rPr>
-          <w:rFonts w:ascii="Helvetica" w:hAnsi="Helvetica" w:eastAsia="Helvetica" w:cs="Helvetica"/>
-          <w:sz w:val="24"/>
-        </w:rPr>
-      </w:r>
-      <w:r/>
       <w:r>
         <w:rPr>
           <w:rFonts w:ascii="Helvetica" w:hAnsi="Helvetica" w:eastAsia="Helvetica" w:cs="Helvetica"/>
           <w:sz w:val="48"/>
         </w:rPr>
       </w:r>
-    </w:p>
-    <w:p>
-      <w:pPr>
-        <w:pBdr/>
-        <w:spacing/>
-        <w:ind/>
-        <w:rPr/>
-      </w:pPr>
+      <w:r/>
+      <w:r/>
       <w:r/>
       <w:r/>
     </w:p>
     <w:p>
       <w:pPr>
-        <w:pStyle w:val="13"/>
+        <w:pStyle w:val="668"/>
         <w:pBdr>
           <w:top w:val="none" w:color="000000" w:sz="4" w:space="0"/>
           <w:left w:val="none" w:color="000000" w:sz="4" w:space="0"/>
@@ -1333,15 +1319,13 @@
         </w:rPr>
         <w:t xml:space="preserve">Caso práctico</w:t>
       </w:r>
-      <w:r/>
-      <w:r/>
-      <w:r/>
       <w:r>
         <w:rPr>
           <w:rFonts w:ascii="Helvetica" w:hAnsi="Helvetica" w:eastAsia="Helvetica" w:cs="Helvetica"/>
           <w:sz w:val="48"/>
         </w:rPr>
       </w:r>
+      <w:r/>
     </w:p>
     <w:p>
       <w:pPr>
@@ -1459,7 +1443,7 @@
     </w:p>
     <w:p>
       <w:pPr>
-        <w:pStyle w:val="621"/>
+        <w:pStyle w:val="848"/>
         <w:numPr>
           <w:ilvl w:val="0"/>
           <w:numId w:val="3"/>
@@ -1487,7 +1471,7 @@
     </w:p>
     <w:p>
       <w:pPr>
-        <w:pStyle w:val="621"/>
+        <w:pStyle w:val="848"/>
         <w:numPr>
           <w:ilvl w:val="0"/>
           <w:numId w:val="3"/>
@@ -1532,7 +1516,7 @@
     </w:p>
     <w:p>
       <w:pPr>
-        <w:pStyle w:val="19"/>
+        <w:pStyle w:val="674"/>
         <w:pBdr>
           <w:top w:val="none" w:color="000000" w:sz="4" w:space="0"/>
           <w:left w:val="none" w:color="000000" w:sz="4" w:space="0"/>
@@ -1581,7 +1565,7 @@
     </w:p>
     <w:p>
       <w:pPr>
-        <w:pStyle w:val="621"/>
+        <w:pStyle w:val="848"/>
         <w:numPr>
           <w:ilvl w:val="0"/>
           <w:numId w:val="4"/>
@@ -1626,7 +1610,7 @@
     </w:p>
     <w:p>
       <w:pPr>
-        <w:pStyle w:val="621"/>
+        <w:pStyle w:val="848"/>
         <w:numPr>
           <w:ilvl w:val="0"/>
           <w:numId w:val="4"/>
@@ -1714,7 +1698,7 @@
     </w:p>
     <w:p>
       <w:pPr>
-        <w:pStyle w:val="621"/>
+        <w:pStyle w:val="848"/>
         <w:numPr>
           <w:ilvl w:val="0"/>
           <w:numId w:val="4"/>
@@ -1759,7 +1743,7 @@
     </w:p>
     <w:p>
       <w:pPr>
-        <w:pStyle w:val="621"/>
+        <w:pStyle w:val="848"/>
         <w:numPr>
           <w:ilvl w:val="0"/>
           <w:numId w:val="4"/>
@@ -1805,7 +1789,7 @@
     </w:p>
     <w:p>
       <w:pPr>
-        <w:pStyle w:val="621"/>
+        <w:pStyle w:val="848"/>
         <w:numPr>
           <w:ilvl w:val="0"/>
           <w:numId w:val="4"/>
@@ -1859,7 +1843,7 @@
     </w:p>
     <w:p>
       <w:pPr>
-        <w:pStyle w:val="621"/>
+        <w:pStyle w:val="848"/>
         <w:numPr>
           <w:ilvl w:val="0"/>
           <w:numId w:val="4"/>
@@ -1905,7 +1889,7 @@
     </w:p>
     <w:p>
       <w:pPr>
-        <w:pStyle w:val="621"/>
+        <w:pStyle w:val="848"/>
         <w:numPr>
           <w:ilvl w:val="0"/>
           <w:numId w:val="4"/>
@@ -1933,7 +1917,7 @@
     </w:p>
     <w:p>
       <w:pPr>
-        <w:pStyle w:val="621"/>
+        <w:pStyle w:val="848"/>
         <w:numPr>
           <w:ilvl w:val="0"/>
           <w:numId w:val="4"/>
@@ -1970,7 +1954,7 @@
     </w:p>
     <w:p>
       <w:pPr>
-        <w:pStyle w:val="621"/>
+        <w:pStyle w:val="848"/>
         <w:numPr>
           <w:ilvl w:val="0"/>
           <w:numId w:val="4"/>
@@ -1998,7 +1982,7 @@
     </w:p>
     <w:p>
       <w:pPr>
-        <w:pStyle w:val="621"/>
+        <w:pStyle w:val="848"/>
         <w:numPr>
           <w:ilvl w:val="0"/>
           <w:numId w:val="4"/>
@@ -2060,7 +2044,7 @@
     </w:p>
     <w:p>
       <w:pPr>
-        <w:pStyle w:val="621"/>
+        <w:pStyle w:val="848"/>
         <w:numPr>
           <w:ilvl w:val="0"/>
           <w:numId w:val="4"/>
@@ -2146,7 +2130,7 @@
     </w:p>
     <w:p>
       <w:pPr>
-        <w:pStyle w:val="621"/>
+        <w:pStyle w:val="848"/>
         <w:numPr>
           <w:ilvl w:val="0"/>
           <w:numId w:val="5"/>
@@ -2225,7 +2209,7 @@
     </w:p>
     <w:p>
       <w:pPr>
-        <w:pStyle w:val="621"/>
+        <w:pStyle w:val="848"/>
         <w:numPr>
           <w:ilvl w:val="0"/>
           <w:numId w:val="5"/>
@@ -2270,7 +2254,7 @@
     </w:p>
     <w:p>
       <w:pPr>
-        <w:pStyle w:val="621"/>
+        <w:pStyle w:val="848"/>
         <w:numPr>
           <w:ilvl w:val="0"/>
           <w:numId w:val="5"/>
@@ -2364,7 +2348,7 @@
     </w:p>
     <w:p>
       <w:pPr>
-        <w:pStyle w:val="13"/>
+        <w:pStyle w:val="668"/>
         <w:pBdr>
           <w:top w:val="none" w:color="000000" w:sz="4" w:space="0"/>
           <w:left w:val="none" w:color="000000" w:sz="4" w:space="0"/>
@@ -2389,7 +2373,7 @@
     </w:p>
     <w:p>
       <w:pPr>
-        <w:pStyle w:val="19"/>
+        <w:pStyle w:val="674"/>
         <w:pBdr>
           <w:top w:val="none" w:color="000000" w:sz="4" w:space="0"/>
           <w:left w:val="none" w:color="000000" w:sz="4" w:space="0"/>
@@ -2415,7 +2399,7 @@
     </w:p>
     <w:p>
       <w:pPr>
-        <w:pStyle w:val="23"/>
+        <w:pStyle w:val="678"/>
         <w:pBdr>
           <w:top w:val="none" w:color="000000" w:sz="4" w:space="0"/>
           <w:left w:val="none" w:color="000000" w:sz="4" w:space="0"/>
@@ -2440,7 +2424,7 @@
     </w:p>
     <w:p>
       <w:pPr>
-        <w:pStyle w:val="621"/>
+        <w:pStyle w:val="848"/>
         <w:numPr>
           <w:ilvl w:val="0"/>
           <w:numId w:val="6"/>
@@ -2468,7 +2452,7 @@
     </w:p>
     <w:p>
       <w:pPr>
-        <w:pStyle w:val="621"/>
+        <w:pStyle w:val="848"/>
         <w:numPr>
           <w:ilvl w:val="0"/>
           <w:numId w:val="6"/>
@@ -2496,7 +2480,7 @@
     </w:p>
     <w:p>
       <w:pPr>
-        <w:pStyle w:val="621"/>
+        <w:pStyle w:val="848"/>
         <w:numPr>
           <w:ilvl w:val="0"/>
           <w:numId w:val="6"/>
@@ -2524,7 +2508,7 @@
     </w:p>
     <w:p>
       <w:pPr>
-        <w:pStyle w:val="621"/>
+        <w:pStyle w:val="848"/>
         <w:numPr>
           <w:ilvl w:val="0"/>
           <w:numId w:val="6"/>
@@ -2552,7 +2536,7 @@
     </w:p>
     <w:p>
       <w:pPr>
-        <w:pStyle w:val="621"/>
+        <w:pStyle w:val="848"/>
         <w:numPr>
           <w:ilvl w:val="0"/>
           <w:numId w:val="6"/>
@@ -2580,7 +2564,7 @@
     </w:p>
     <w:p>
       <w:pPr>
-        <w:pStyle w:val="621"/>
+        <w:pStyle w:val="848"/>
         <w:numPr>
           <w:ilvl w:val="0"/>
           <w:numId w:val="6"/>
@@ -2608,7 +2592,7 @@
     </w:p>
     <w:p>
       <w:pPr>
-        <w:pStyle w:val="23"/>
+        <w:pStyle w:val="678"/>
         <w:pBdr>
           <w:top w:val="none" w:color="000000" w:sz="4" w:space="0"/>
           <w:left w:val="none" w:color="000000" w:sz="4" w:space="0"/>
@@ -2679,7 +2663,7 @@
     </w:p>
     <w:p>
       <w:pPr>
-        <w:pStyle w:val="13"/>
+        <w:pStyle w:val="668"/>
         <w:pBdr>
           <w:top w:val="none" w:color="000000" w:sz="4" w:space="0"/>
           <w:left w:val="none" w:color="000000" w:sz="4" w:space="0"/>
@@ -2755,11 +2739,21 @@
         </w:rPr>
         <w:t xml:space="preserve">apellido1_apellido2_nombre_DAW05_Tarea</w:t>
       </w:r>
-      <w:r/>
+      <w:r>
+        <w:rPr>
+          <w:rFonts w:ascii="Helvetica" w:hAnsi="Helvetica" w:eastAsia="Helvetica" w:cs="Helvetica"/>
+          <w:b/>
+          <w:bCs/>
+          <w:color w:val="66521d"/>
+          <w:sz w:val="24"/>
+          <w:szCs w:val="24"/>
+          <w:highlight w:val="none"/>
+        </w:rPr>
+      </w:r>
     </w:p>
     <w:p>
       <w:pPr>
-        <w:pStyle w:val="13"/>
+        <w:pStyle w:val="668"/>
         <w:pBdr>
           <w:top w:val="none" w:color="000000" w:sz="4" w:space="0"/>
           <w:left w:val="none" w:color="000000" w:sz="4" w:space="0"/>
@@ -2784,7 +2778,7 @@
     </w:p>
     <w:p>
       <w:pPr>
-        <w:pStyle w:val="19"/>
+        <w:pStyle w:val="674"/>
         <w:pBdr>
           <w:top w:val="none" w:color="000000" w:sz="4" w:space="0"/>
           <w:left w:val="none" w:color="000000" w:sz="4" w:space="0"/>
@@ -2810,7 +2804,7 @@
     </w:p>
     <w:p>
       <w:pPr>
-        <w:pStyle w:val="621"/>
+        <w:pStyle w:val="848"/>
         <w:numPr>
           <w:ilvl w:val="0"/>
           <w:numId w:val="7"/>
@@ -2838,7 +2832,7 @@
     </w:p>
     <w:p>
       <w:pPr>
-        <w:pStyle w:val="621"/>
+        <w:pStyle w:val="848"/>
         <w:numPr>
           <w:ilvl w:val="0"/>
           <w:numId w:val="7"/>
@@ -2866,7 +2860,7 @@
     </w:p>
     <w:p>
       <w:pPr>
-        <w:pStyle w:val="621"/>
+        <w:pStyle w:val="848"/>
         <w:numPr>
           <w:ilvl w:val="0"/>
           <w:numId w:val="7"/>
@@ -2894,7 +2888,7 @@
     </w:p>
     <w:p>
       <w:pPr>
-        <w:pStyle w:val="621"/>
+        <w:pStyle w:val="848"/>
         <w:numPr>
           <w:ilvl w:val="0"/>
           <w:numId w:val="7"/>
@@ -2922,7 +2916,7 @@
     </w:p>
     <w:p>
       <w:pPr>
-        <w:pStyle w:val="621"/>
+        <w:pStyle w:val="848"/>
         <w:numPr>
           <w:ilvl w:val="0"/>
           <w:numId w:val="7"/>
@@ -2950,7 +2944,7 @@
     </w:p>
     <w:p>
       <w:pPr>
-        <w:pStyle w:val="19"/>
+        <w:pStyle w:val="674"/>
         <w:pBdr>
           <w:top w:val="none" w:color="000000" w:sz="4" w:space="0"/>
           <w:left w:val="none" w:color="000000" w:sz="4" w:space="0"/>
@@ -2976,7 +2970,7 @@
     </w:p>
     <w:tbl>
       <w:tblPr>
-        <w:tblStyle w:val="48"/>
+        <w:tblStyle w:val="700"/>
         <w:tblW w:w="0" w:type="auto"/>
         <w:tblInd w:w="0" w:type="dxa"/>
         <w:tblBorders>
@@ -3324,7 +3318,7 @@
           <w:p>
             <w:pPr>
               <w:pBdr/>
-              <w:spacing w:after="0" w:before="0" w:line="240"/>
+              <w:spacing w:after="0" w:before="0" w:line="240" w:lineRule="auto"/>
               <w:ind/>
               <w:rPr/>
             </w:pPr>
@@ -3419,7 +3413,7 @@
           <w:p>
             <w:pPr>
               <w:pBdr/>
-              <w:spacing w:after="0" w:before="0" w:line="240"/>
+              <w:spacing w:after="0" w:before="0" w:line="240" w:lineRule="auto"/>
               <w:ind/>
               <w:rPr/>
             </w:pPr>
@@ -3515,7 +3509,7 @@
           <w:p>
             <w:pPr>
               <w:pBdr/>
-              <w:spacing w:after="0" w:before="0" w:line="240"/>
+              <w:spacing w:after="0" w:before="0" w:line="240" w:lineRule="auto"/>
               <w:ind/>
               <w:rPr/>
             </w:pPr>
@@ -3611,7 +3605,7 @@
           <w:p>
             <w:pPr>
               <w:pBdr/>
-              <w:spacing w:after="0" w:before="0" w:line="240"/>
+              <w:spacing w:after="0" w:before="0" w:line="240" w:lineRule="auto"/>
               <w:ind/>
               <w:rPr/>
             </w:pPr>
@@ -3706,7 +3700,7 @@
           <w:p>
             <w:pPr>
               <w:pBdr/>
-              <w:spacing w:after="0" w:before="0" w:line="240"/>
+              <w:spacing w:after="0" w:before="0" w:line="240" w:lineRule="auto"/>
               <w:ind/>
               <w:rPr/>
             </w:pPr>
@@ -3807,6 +3801,13 @@
           <w:highlight w:val="none"/>
         </w:rPr>
       </w:r>
+      <w:r>
+        <w:rPr>
+          <w:rFonts w:ascii="Helvetica" w:hAnsi="Helvetica" w:eastAsia="Helvetica" w:cs="Helvetica"/>
+          <w:sz w:val="24"/>
+          <w:szCs w:val="24"/>
+        </w:rPr>
+      </w:r>
     </w:p>
     <w:p>
       <w:pPr>
@@ -3839,6 +3840,13 @@
           <w:color w:val="236122"/>
           <w:sz w:val="24"/>
           <w:highlight w:val="none"/>
+        </w:rPr>
+      </w:r>
+      <w:r>
+        <w:rPr>
+          <w:rFonts w:ascii="Helvetica" w:hAnsi="Helvetica" w:eastAsia="Helvetica" w:cs="Helvetica"/>
+          <w:sz w:val="24"/>
+          <w:szCs w:val="24"/>
         </w:rPr>
       </w:r>
     </w:p>
@@ -3874,7 +3882,6 @@
         <w:ind/>
         <w:rPr/>
       </w:pPr>
-      <w:r/>
       <w:r>
         <w:separator/>
       </w:r>
@@ -3889,7 +3896,6 @@
         <w:ind/>
         <w:rPr/>
       </w:pPr>
-      <w:r/>
       <w:r>
         <w:continuationSeparator/>
       </w:r>
@@ -3909,7 +3915,6 @@
         <w:ind/>
         <w:rPr/>
       </w:pPr>
-      <w:r/>
       <w:r>
         <w:separator/>
       </w:r>
@@ -3924,7 +3929,6 @@
         <w:ind/>
         <w:rPr/>
       </w:pPr>
-      <w:r/>
       <w:r>
         <w:continuationSeparator/>
       </w:r>
@@ -5166,11 +5170,11 @@
     <w:lsdException w:name="Bibliography" w:uiPriority="37"/>
     <w:lsdException w:name="TOC Heading" w:uiPriority="39" w:qFormat="1"/>
   </w:latentStyles>
-  <w:style w:type="paragraph" w:styleId="13">
+  <w:style w:type="paragraph" w:styleId="668">
     <w:name w:val="Heading 1"/>
-    <w:basedOn w:val="617"/>
-    <w:next w:val="617"/>
-    <w:link w:val="14"/>
+    <w:basedOn w:val="844"/>
+    <w:next w:val="844"/>
+    <w:link w:val="669"/>
     <w:uiPriority w:val="9"/>
     <w:qFormat/>
     <w:pPr>
@@ -5187,10 +5191,9 @@
       <w:szCs w:val="40"/>
     </w:rPr>
   </w:style>
-  <w:style w:type="character" w:styleId="14">
+  <w:style w:type="character" w:styleId="669">
     <w:name w:val="Heading 1 Char"/>
-    <w:basedOn w:val="11"/>
-    <w:link w:val="13"/>
+    <w:link w:val="668"/>
     <w:uiPriority w:val="9"/>
     <w:pPr>
       <w:pBdr/>
@@ -5203,11 +5206,11 @@
       <w:szCs w:val="40"/>
     </w:rPr>
   </w:style>
-  <w:style w:type="paragraph" w:styleId="15">
+  <w:style w:type="paragraph" w:styleId="670">
     <w:name w:val="Heading 2"/>
-    <w:basedOn w:val="617"/>
-    <w:next w:val="617"/>
-    <w:link w:val="16"/>
+    <w:basedOn w:val="844"/>
+    <w:next w:val="844"/>
+    <w:link w:val="671"/>
     <w:uiPriority w:val="9"/>
     <w:unhideWhenUsed/>
     <w:qFormat/>
@@ -5224,10 +5227,9 @@
       <w:sz w:val="34"/>
     </w:rPr>
   </w:style>
-  <w:style w:type="character" w:styleId="16">
+  <w:style w:type="character" w:styleId="671">
     <w:name w:val="Heading 2 Char"/>
-    <w:basedOn w:val="11"/>
-    <w:link w:val="15"/>
+    <w:link w:val="670"/>
     <w:uiPriority w:val="9"/>
     <w:pPr>
       <w:pBdr/>
@@ -5239,11 +5241,11 @@
       <w:sz w:val="34"/>
     </w:rPr>
   </w:style>
-  <w:style w:type="paragraph" w:styleId="17">
+  <w:style w:type="paragraph" w:styleId="672">
     <w:name w:val="Heading 3"/>
-    <w:basedOn w:val="617"/>
-    <w:next w:val="617"/>
-    <w:link w:val="18"/>
+    <w:basedOn w:val="844"/>
+    <w:next w:val="844"/>
+    <w:link w:val="673"/>
     <w:uiPriority w:val="9"/>
     <w:unhideWhenUsed/>
     <w:qFormat/>
@@ -5261,10 +5263,9 @@
       <w:szCs w:val="30"/>
     </w:rPr>
   </w:style>
-  <w:style w:type="character" w:styleId="18">
+  <w:style w:type="character" w:styleId="673">
     <w:name w:val="Heading 3 Char"/>
-    <w:basedOn w:val="11"/>
-    <w:link w:val="17"/>
+    <w:link w:val="672"/>
     <w:uiPriority w:val="9"/>
     <w:pPr>
       <w:pBdr/>
@@ -5277,11 +5278,11 @@
       <w:szCs w:val="30"/>
     </w:rPr>
   </w:style>
-  <w:style w:type="paragraph" w:styleId="19">
+  <w:style w:type="paragraph" w:styleId="674">
     <w:name w:val="Heading 4"/>
-    <w:basedOn w:val="617"/>
-    <w:next w:val="617"/>
-    <w:link w:val="20"/>
+    <w:basedOn w:val="844"/>
+    <w:next w:val="844"/>
+    <w:link w:val="675"/>
     <w:uiPriority w:val="9"/>
     <w:unhideWhenUsed/>
     <w:qFormat/>
@@ -5301,10 +5302,9 @@
       <w:szCs w:val="26"/>
     </w:rPr>
   </w:style>
-  <w:style w:type="character" w:styleId="20">
+  <w:style w:type="character" w:styleId="675">
     <w:name w:val="Heading 4 Char"/>
-    <w:basedOn w:val="11"/>
-    <w:link w:val="19"/>
+    <w:link w:val="674"/>
     <w:uiPriority w:val="9"/>
     <w:pPr>
       <w:pBdr/>
@@ -5319,11 +5319,11 @@
       <w:szCs w:val="26"/>
     </w:rPr>
   </w:style>
-  <w:style w:type="paragraph" w:styleId="21">
+  <w:style w:type="paragraph" w:styleId="676">
     <w:name w:val="Heading 5"/>
-    <w:basedOn w:val="617"/>
-    <w:next w:val="617"/>
-    <w:link w:val="22"/>
+    <w:basedOn w:val="844"/>
+    <w:next w:val="844"/>
+    <w:link w:val="677"/>
     <w:uiPriority w:val="9"/>
     <w:unhideWhenUsed/>
     <w:qFormat/>
@@ -5343,10 +5343,9 @@
       <w:szCs w:val="24"/>
     </w:rPr>
   </w:style>
-  <w:style w:type="character" w:styleId="22">
+  <w:style w:type="character" w:styleId="677">
     <w:name w:val="Heading 5 Char"/>
-    <w:basedOn w:val="11"/>
-    <w:link w:val="21"/>
+    <w:link w:val="676"/>
     <w:uiPriority w:val="9"/>
     <w:pPr>
       <w:pBdr/>
@@ -5361,11 +5360,11 @@
       <w:szCs w:val="24"/>
     </w:rPr>
   </w:style>
-  <w:style w:type="paragraph" w:styleId="23">
+  <w:style w:type="paragraph" w:styleId="678">
     <w:name w:val="Heading 6"/>
-    <w:basedOn w:val="617"/>
-    <w:next w:val="617"/>
-    <w:link w:val="24"/>
+    <w:basedOn w:val="844"/>
+    <w:next w:val="844"/>
+    <w:link w:val="679"/>
     <w:uiPriority w:val="9"/>
     <w:unhideWhenUsed/>
     <w:qFormat/>
@@ -5385,10 +5384,9 @@
       <w:szCs w:val="22"/>
     </w:rPr>
   </w:style>
-  <w:style w:type="character" w:styleId="24">
+  <w:style w:type="character" w:styleId="679">
     <w:name w:val="Heading 6 Char"/>
-    <w:basedOn w:val="11"/>
-    <w:link w:val="23"/>
+    <w:link w:val="678"/>
     <w:uiPriority w:val="9"/>
     <w:pPr>
       <w:pBdr/>
@@ -5403,11 +5401,11 @@
       <w:szCs w:val="22"/>
     </w:rPr>
   </w:style>
-  <w:style w:type="paragraph" w:styleId="25">
+  <w:style w:type="paragraph" w:styleId="680">
     <w:name w:val="Heading 7"/>
-    <w:basedOn w:val="617"/>
-    <w:next w:val="617"/>
-    <w:link w:val="26"/>
+    <w:basedOn w:val="844"/>
+    <w:next w:val="844"/>
+    <w:link w:val="681"/>
     <w:uiPriority w:val="9"/>
     <w:unhideWhenUsed/>
     <w:qFormat/>
@@ -5429,10 +5427,9 @@
       <w:szCs w:val="22"/>
     </w:rPr>
   </w:style>
-  <w:style w:type="character" w:styleId="26">
+  <w:style w:type="character" w:styleId="681">
     <w:name w:val="Heading 7 Char"/>
-    <w:basedOn w:val="11"/>
-    <w:link w:val="25"/>
+    <w:link w:val="680"/>
     <w:uiPriority w:val="9"/>
     <w:pPr>
       <w:pBdr/>
@@ -5449,11 +5446,11 @@
       <w:szCs w:val="22"/>
     </w:rPr>
   </w:style>
-  <w:style w:type="paragraph" w:styleId="27">
+  <w:style w:type="paragraph" w:styleId="682">
     <w:name w:val="Heading 8"/>
-    <w:basedOn w:val="617"/>
-    <w:next w:val="617"/>
-    <w:link w:val="28"/>
+    <w:basedOn w:val="844"/>
+    <w:next w:val="844"/>
+    <w:link w:val="683"/>
     <w:uiPriority w:val="9"/>
     <w:unhideWhenUsed/>
     <w:qFormat/>
@@ -5473,10 +5470,9 @@
       <w:szCs w:val="22"/>
     </w:rPr>
   </w:style>
-  <w:style w:type="character" w:styleId="28">
+  <w:style w:type="character" w:styleId="683">
     <w:name w:val="Heading 8 Char"/>
-    <w:basedOn w:val="11"/>
-    <w:link w:val="27"/>
+    <w:link w:val="682"/>
     <w:uiPriority w:val="9"/>
     <w:pPr>
       <w:pBdr/>
@@ -5491,11 +5487,11 @@
       <w:szCs w:val="22"/>
     </w:rPr>
   </w:style>
-  <w:style w:type="paragraph" w:styleId="29">
+  <w:style w:type="paragraph" w:styleId="684">
     <w:name w:val="Heading 9"/>
-    <w:basedOn w:val="617"/>
-    <w:next w:val="617"/>
-    <w:link w:val="30"/>
+    <w:basedOn w:val="844"/>
+    <w:next w:val="844"/>
+    <w:link w:val="685"/>
     <w:uiPriority w:val="9"/>
     <w:unhideWhenUsed/>
     <w:qFormat/>
@@ -5515,10 +5511,9 @@
       <w:szCs w:val="21"/>
     </w:rPr>
   </w:style>
-  <w:style w:type="character" w:styleId="30">
+  <w:style w:type="character" w:styleId="685">
     <w:name w:val="Heading 9 Char"/>
-    <w:basedOn w:val="11"/>
-    <w:link w:val="29"/>
+    <w:link w:val="684"/>
     <w:uiPriority w:val="9"/>
     <w:pPr>
       <w:pBdr/>
@@ -5533,11 +5528,11 @@
       <w:szCs w:val="21"/>
     </w:rPr>
   </w:style>
-  <w:style w:type="paragraph" w:styleId="34">
+  <w:style w:type="paragraph" w:styleId="686">
     <w:name w:val="Title"/>
-    <w:basedOn w:val="617"/>
-    <w:next w:val="617"/>
-    <w:link w:val="35"/>
+    <w:basedOn w:val="844"/>
+    <w:next w:val="844"/>
+    <w:link w:val="687"/>
     <w:uiPriority w:val="10"/>
     <w:qFormat/>
     <w:pPr>
@@ -5551,10 +5546,9 @@
       <w:szCs w:val="48"/>
     </w:rPr>
   </w:style>
-  <w:style w:type="character" w:styleId="35">
+  <w:style w:type="character" w:styleId="687">
     <w:name w:val="Title Char"/>
-    <w:basedOn w:val="11"/>
-    <w:link w:val="34"/>
+    <w:link w:val="686"/>
     <w:uiPriority w:val="10"/>
     <w:pPr>
       <w:pBdr/>
@@ -5566,11 +5560,11 @@
       <w:szCs w:val="48"/>
     </w:rPr>
   </w:style>
-  <w:style w:type="paragraph" w:styleId="36">
+  <w:style w:type="paragraph" w:styleId="688">
     <w:name w:val="Subtitle"/>
-    <w:basedOn w:val="617"/>
-    <w:next w:val="617"/>
-    <w:link w:val="37"/>
+    <w:basedOn w:val="844"/>
+    <w:next w:val="844"/>
+    <w:link w:val="689"/>
     <w:uiPriority w:val="11"/>
     <w:qFormat/>
     <w:pPr>
@@ -5583,10 +5577,9 @@
       <w:szCs w:val="24"/>
     </w:rPr>
   </w:style>
-  <w:style w:type="character" w:styleId="37">
+  <w:style w:type="character" w:styleId="689">
     <w:name w:val="Subtitle Char"/>
-    <w:basedOn w:val="11"/>
-    <w:link w:val="36"/>
+    <w:link w:val="688"/>
     <w:uiPriority w:val="11"/>
     <w:pPr>
       <w:pBdr/>
@@ -5598,11 +5591,11 @@
       <w:szCs w:val="24"/>
     </w:rPr>
   </w:style>
-  <w:style w:type="paragraph" w:styleId="38">
+  <w:style w:type="paragraph" w:styleId="690">
     <w:name w:val="Quote"/>
-    <w:basedOn w:val="617"/>
-    <w:next w:val="617"/>
-    <w:link w:val="39"/>
+    <w:basedOn w:val="844"/>
+    <w:next w:val="844"/>
+    <w:link w:val="691"/>
     <w:uiPriority w:val="29"/>
     <w:qFormat/>
     <w:pPr>
@@ -5614,9 +5607,9 @@
       <w:i/>
     </w:rPr>
   </w:style>
-  <w:style w:type="character" w:styleId="39">
+  <w:style w:type="character" w:styleId="691">
     <w:name w:val="Quote Char"/>
-    <w:link w:val="38"/>
+    <w:link w:val="690"/>
     <w:uiPriority w:val="29"/>
     <w:pPr>
       <w:pBdr/>
@@ -5627,11 +5620,11 @@
       <w:i/>
     </w:rPr>
   </w:style>
-  <w:style w:type="paragraph" w:styleId="40">
+  <w:style w:type="paragraph" w:styleId="692">
     <w:name w:val="Intense Quote"/>
-    <w:basedOn w:val="617"/>
-    <w:next w:val="617"/>
-    <w:link w:val="41"/>
+    <w:basedOn w:val="844"/>
+    <w:next w:val="844"/>
+    <w:link w:val="693"/>
     <w:uiPriority w:val="30"/>
     <w:qFormat/>
     <w:pPr>
@@ -5650,9 +5643,9 @@
       <w:i/>
     </w:rPr>
   </w:style>
-  <w:style w:type="character" w:styleId="41">
+  <w:style w:type="character" w:styleId="693">
     <w:name w:val="Intense Quote Char"/>
-    <w:link w:val="40"/>
+    <w:link w:val="692"/>
     <w:uiPriority w:val="30"/>
     <w:pPr>
       <w:pBdr/>
@@ -5663,10 +5656,10 @@
       <w:i/>
     </w:rPr>
   </w:style>
-  <w:style w:type="paragraph" w:styleId="42">
+  <w:style w:type="paragraph" w:styleId="694">
     <w:name w:val="Header"/>
-    <w:basedOn w:val="617"/>
-    <w:link w:val="43"/>
+    <w:basedOn w:val="844"/>
+    <w:link w:val="695"/>
     <w:uiPriority w:val="99"/>
     <w:unhideWhenUsed/>
     <w:pPr>
@@ -5679,10 +5672,9 @@
       <w:ind/>
     </w:pPr>
   </w:style>
-  <w:style w:type="character" w:styleId="43">
+  <w:style w:type="character" w:styleId="695">
     <w:name w:val="Header Char"/>
-    <w:basedOn w:val="11"/>
-    <w:link w:val="42"/>
+    <w:link w:val="694"/>
     <w:uiPriority w:val="99"/>
     <w:pPr>
       <w:pBdr/>
@@ -5690,10 +5682,10 @@
       <w:ind/>
     </w:pPr>
   </w:style>
-  <w:style w:type="paragraph" w:styleId="44">
+  <w:style w:type="paragraph" w:styleId="696">
     <w:name w:val="Footer"/>
-    <w:basedOn w:val="617"/>
-    <w:link w:val="47"/>
+    <w:basedOn w:val="844"/>
+    <w:link w:val="699"/>
     <w:uiPriority w:val="99"/>
     <w:unhideWhenUsed/>
     <w:pPr>
@@ -5706,10 +5698,9 @@
       <w:ind/>
     </w:pPr>
   </w:style>
-  <w:style w:type="character" w:styleId="45">
+  <w:style w:type="character" w:styleId="697">
     <w:name w:val="Footer Char"/>
-    <w:basedOn w:val="11"/>
-    <w:link w:val="44"/>
+    <w:link w:val="696"/>
     <w:uiPriority w:val="99"/>
     <w:pPr>
       <w:pBdr/>
@@ -5717,10 +5708,10 @@
       <w:ind/>
     </w:pPr>
   </w:style>
-  <w:style w:type="paragraph" w:styleId="46">
+  <w:style w:type="paragraph" w:styleId="698">
     <w:name w:val="Caption"/>
-    <w:basedOn w:val="617"/>
-    <w:next w:val="617"/>
+    <w:basedOn w:val="844"/>
+    <w:next w:val="844"/>
     <w:uiPriority w:val="35"/>
     <w:semiHidden/>
     <w:unhideWhenUsed/>
@@ -5738,10 +5729,10 @@
       <w:szCs w:val="18"/>
     </w:rPr>
   </w:style>
-  <w:style w:type="character" w:styleId="47">
+  <w:style w:type="character" w:styleId="699">
     <w:name w:val="Caption Char"/>
-    <w:basedOn w:val="46"/>
-    <w:link w:val="44"/>
+    <w:basedOn w:val="698"/>
+    <w:link w:val="696"/>
     <w:uiPriority w:val="99"/>
     <w:pPr>
       <w:pBdr/>
@@ -5749,9 +5740,9 @@
       <w:ind/>
     </w:pPr>
   </w:style>
-  <w:style w:type="table" w:styleId="48">
+  <w:style w:type="table" w:styleId="700">
     <w:name w:val="Table Grid"/>
-    <w:basedOn w:val="618"/>
+    <w:basedOn w:val="845"/>
     <w:uiPriority w:val="59"/>
     <w:pPr>
       <w:pBdr/>
@@ -5948,9 +5939,9 @@
       </w:tcPr>
     </w:tblStylePr>
   </w:style>
-  <w:style w:type="table" w:styleId="49">
+  <w:style w:type="table" w:styleId="701">
     <w:name w:val="Table Grid Light"/>
-    <w:basedOn w:val="618"/>
+    <w:basedOn w:val="845"/>
     <w:uiPriority w:val="59"/>
     <w:pPr>
       <w:pBdr/>
@@ -6147,9 +6138,9 @@
       </w:tcPr>
     </w:tblStylePr>
   </w:style>
-  <w:style w:type="table" w:styleId="50">
+  <w:style w:type="table" w:styleId="702">
     <w:name w:val="Plain Table 1"/>
-    <w:basedOn w:val="618"/>
+    <w:basedOn w:val="845"/>
     <w:uiPriority w:val="59"/>
     <w:pPr>
       <w:pBdr/>
@@ -6372,9 +6363,9 @@
       </w:tcPr>
     </w:tblStylePr>
   </w:style>
-  <w:style w:type="table" w:styleId="51">
+  <w:style w:type="table" w:styleId="703">
     <w:name w:val="Plain Table 2"/>
-    <w:basedOn w:val="618"/>
+    <w:basedOn w:val="845"/>
     <w:uiPriority w:val="59"/>
     <w:pPr>
       <w:pBdr/>
@@ -6605,9 +6596,9 @@
       </w:tcPr>
     </w:tblStylePr>
   </w:style>
-  <w:style w:type="table" w:styleId="52">
+  <w:style w:type="table" w:styleId="704">
     <w:name w:val="Plain Table 3"/>
-    <w:basedOn w:val="618"/>
+    <w:basedOn w:val="845"/>
     <w:uiPriority w:val="99"/>
     <w:pPr>
       <w:pBdr/>
@@ -6835,9 +6826,9 @@
       </w:tcPr>
     </w:tblStylePr>
   </w:style>
-  <w:style w:type="table" w:styleId="53">
+  <w:style w:type="table" w:styleId="705">
     <w:name w:val="Plain Table 4"/>
-    <w:basedOn w:val="618"/>
+    <w:basedOn w:val="845"/>
     <w:uiPriority w:val="99"/>
     <w:pPr>
       <w:pBdr/>
@@ -7051,9 +7042,9 @@
       </w:tcPr>
     </w:tblStylePr>
   </w:style>
-  <w:style w:type="table" w:styleId="54">
+  <w:style w:type="table" w:styleId="706">
     <w:name w:val="Plain Table 5"/>
-    <w:basedOn w:val="618"/>
+    <w:basedOn w:val="845"/>
     <w:uiPriority w:val="99"/>
     <w:pPr>
       <w:pBdr/>
@@ -7284,9 +7275,9 @@
       </w:tcPr>
     </w:tblStylePr>
   </w:style>
-  <w:style w:type="table" w:styleId="55">
+  <w:style w:type="table" w:styleId="707">
     <w:name w:val="Grid Table 1 Light"/>
-    <w:basedOn w:val="618"/>
+    <w:basedOn w:val="845"/>
     <w:uiPriority w:val="99"/>
     <w:pPr>
       <w:pBdr/>
@@ -7507,9 +7498,9 @@
       </w:tcPr>
     </w:tblStylePr>
   </w:style>
-  <w:style w:type="table" w:styleId="56">
+  <w:style w:type="table" w:styleId="708">
     <w:name w:val="Grid Table 1 Light - Accent 1"/>
-    <w:basedOn w:val="618"/>
+    <w:basedOn w:val="845"/>
     <w:uiPriority w:val="99"/>
     <w:pPr>
       <w:pBdr/>
@@ -7730,9 +7721,9 @@
       </w:tcPr>
     </w:tblStylePr>
   </w:style>
-  <w:style w:type="table" w:styleId="57">
+  <w:style w:type="table" w:styleId="709">
     <w:name w:val="Grid Table 1 Light - Accent 2"/>
-    <w:basedOn w:val="618"/>
+    <w:basedOn w:val="845"/>
     <w:uiPriority w:val="99"/>
     <w:pPr>
       <w:pBdr/>
@@ -7953,9 +7944,9 @@
       </w:tcPr>
     </w:tblStylePr>
   </w:style>
-  <w:style w:type="table" w:styleId="58">
+  <w:style w:type="table" w:styleId="710">
     <w:name w:val="Grid Table 1 Light - Accent 3"/>
-    <w:basedOn w:val="618"/>
+    <w:basedOn w:val="845"/>
     <w:uiPriority w:val="99"/>
     <w:pPr>
       <w:pBdr/>
@@ -8176,9 +8167,9 @@
       </w:tcPr>
     </w:tblStylePr>
   </w:style>
-  <w:style w:type="table" w:styleId="59">
+  <w:style w:type="table" w:styleId="711">
     <w:name w:val="Grid Table 1 Light - Accent 4"/>
-    <w:basedOn w:val="618"/>
+    <w:basedOn w:val="845"/>
     <w:uiPriority w:val="99"/>
     <w:pPr>
       <w:pBdr/>
@@ -8399,9 +8390,9 @@
       </w:tcPr>
     </w:tblStylePr>
   </w:style>
-  <w:style w:type="table" w:styleId="60">
+  <w:style w:type="table" w:styleId="712">
     <w:name w:val="Grid Table 1 Light - Accent 5"/>
-    <w:basedOn w:val="618"/>
+    <w:basedOn w:val="845"/>
     <w:uiPriority w:val="99"/>
     <w:pPr>
       <w:pBdr/>
@@ -8622,9 +8613,9 @@
       </w:tcPr>
     </w:tblStylePr>
   </w:style>
-  <w:style w:type="table" w:styleId="61">
+  <w:style w:type="table" w:styleId="713">
     <w:name w:val="Grid Table 1 Light - Accent 6"/>
-    <w:basedOn w:val="618"/>
+    <w:basedOn w:val="845"/>
     <w:uiPriority w:val="99"/>
     <w:pPr>
       <w:pBdr/>
@@ -8845,9 +8836,9 @@
       </w:tcPr>
     </w:tblStylePr>
   </w:style>
-  <w:style w:type="table" w:styleId="62">
+  <w:style w:type="table" w:styleId="714">
     <w:name w:val="Grid Table 2"/>
-    <w:basedOn w:val="618"/>
+    <w:basedOn w:val="845"/>
     <w:uiPriority w:val="99"/>
     <w:pPr>
       <w:pBdr/>
@@ -9077,9 +9068,9 @@
       </w:tcPr>
     </w:tblStylePr>
   </w:style>
-  <w:style w:type="table" w:styleId="63">
+  <w:style w:type="table" w:styleId="715">
     <w:name w:val="Grid Table 2 - Accent 1"/>
-    <w:basedOn w:val="618"/>
+    <w:basedOn w:val="845"/>
     <w:uiPriority w:val="99"/>
     <w:pPr>
       <w:pBdr/>
@@ -9309,9 +9300,9 @@
       </w:tcPr>
     </w:tblStylePr>
   </w:style>
-  <w:style w:type="table" w:styleId="64">
+  <w:style w:type="table" w:styleId="716">
     <w:name w:val="Grid Table 2 - Accent 2"/>
-    <w:basedOn w:val="618"/>
+    <w:basedOn w:val="845"/>
     <w:uiPriority w:val="99"/>
     <w:pPr>
       <w:pBdr/>
@@ -9541,9 +9532,9 @@
       </w:tcPr>
     </w:tblStylePr>
   </w:style>
-  <w:style w:type="table" w:styleId="65">
+  <w:style w:type="table" w:styleId="717">
     <w:name w:val="Grid Table 2 - Accent 3"/>
-    <w:basedOn w:val="618"/>
+    <w:basedOn w:val="845"/>
     <w:uiPriority w:val="99"/>
     <w:pPr>
       <w:pBdr/>
@@ -9773,9 +9764,9 @@
       </w:tcPr>
     </w:tblStylePr>
   </w:style>
-  <w:style w:type="table" w:styleId="66">
+  <w:style w:type="table" w:styleId="718">
     <w:name w:val="Grid Table 2 - Accent 4"/>
-    <w:basedOn w:val="618"/>
+    <w:basedOn w:val="845"/>
     <w:uiPriority w:val="99"/>
     <w:pPr>
       <w:pBdr/>
@@ -10005,9 +9996,9 @@
       </w:tcPr>
     </w:tblStylePr>
   </w:style>
-  <w:style w:type="table" w:styleId="67">
+  <w:style w:type="table" w:styleId="719">
     <w:name w:val="Grid Table 2 - Accent 5"/>
-    <w:basedOn w:val="618"/>
+    <w:basedOn w:val="845"/>
     <w:uiPriority w:val="99"/>
     <w:pPr>
       <w:pBdr/>
@@ -10237,9 +10228,9 @@
       </w:tcPr>
     </w:tblStylePr>
   </w:style>
-  <w:style w:type="table" w:styleId="68">
+  <w:style w:type="table" w:styleId="720">
     <w:name w:val="Grid Table 2 - Accent 6"/>
-    <w:basedOn w:val="618"/>
+    <w:basedOn w:val="845"/>
     <w:uiPriority w:val="99"/>
     <w:pPr>
       <w:pBdr/>
@@ -10469,9 +10460,9 @@
       </w:tcPr>
     </w:tblStylePr>
   </w:style>
-  <w:style w:type="table" w:styleId="69">
+  <w:style w:type="table" w:styleId="721">
     <w:name w:val="Grid Table 3"/>
-    <w:basedOn w:val="618"/>
+    <w:basedOn w:val="845"/>
     <w:uiPriority w:val="99"/>
     <w:pPr>
       <w:pBdr/>
@@ -10570,29 +10561,6 @@
         <w:tblBorders/>
       </w:tblPr>
       <w:tcPr>
-        <w:shd w:color="ffffff"/>
-        <w:tcBorders>
-          <w:top w:val="none" w:color="000000" w:sz="4" w:space="0"/>
-          <w:left w:val="none" w:color="000000" w:sz="4" w:space="0"/>
-          <w:bottom w:val="none" w:color="000000" w:sz="4" w:space="0"/>
-          <w:right w:val="none" w:color="000000" w:sz="4" w:space="0"/>
-        </w:tcBorders>
-      </w:tcPr>
-    </w:tblStylePr>
-    <w:tblStylePr w:type="firstRow">
-      <w:rPr>
-        <w:b/>
-        <w:color w:val="404040"/>
-      </w:rPr>
-      <w:pPr>
-        <w:pBdr/>
-        <w:spacing/>
-        <w:ind/>
-      </w:pPr>
-      <w:tblPr>
-        <w:tblBorders/>
-      </w:tblPr>
-      <w:tcPr>
         <w:shd w:val="clear" w:color="ffffff"/>
         <w:tcBorders>
           <w:top w:val="none" w:color="000000" w:sz="4" w:space="0"/>
@@ -10602,30 +10570,7 @@
         </w:tcBorders>
       </w:tcPr>
     </w:tblStylePr>
-    <w:tblStylePr w:type="lastCol">
-      <w:rPr>
-        <w:i/>
-        <w:color w:val="404040"/>
-      </w:rPr>
-      <w:pPr>
-        <w:pBdr/>
-        <w:spacing/>
-        <w:ind/>
-      </w:pPr>
-      <w:tblPr>
-        <w:tblBorders/>
-      </w:tblPr>
-      <w:tcPr>
-        <w:shd w:color="ffffff"/>
-        <w:tcBorders>
-          <w:top w:val="none" w:color="000000" w:sz="4" w:space="0"/>
-          <w:left w:val="none" w:color="000000" w:sz="4" w:space="0"/>
-          <w:bottom w:val="none" w:color="000000" w:sz="4" w:space="0"/>
-          <w:right w:val="none" w:color="000000" w:sz="4" w:space="0"/>
-        </w:tcBorders>
-      </w:tcPr>
-    </w:tblStylePr>
-    <w:tblStylePr w:type="lastRow">
+    <w:tblStylePr w:type="firstRow">
       <w:rPr>
         <w:b/>
         <w:color w:val="404040"/>
@@ -10648,6 +10593,52 @@
         </w:tcBorders>
       </w:tcPr>
     </w:tblStylePr>
+    <w:tblStylePr w:type="lastCol">
+      <w:rPr>
+        <w:i/>
+        <w:color w:val="404040"/>
+      </w:rPr>
+      <w:pPr>
+        <w:pBdr/>
+        <w:spacing/>
+        <w:ind/>
+      </w:pPr>
+      <w:tblPr>
+        <w:tblBorders/>
+      </w:tblPr>
+      <w:tcPr>
+        <w:shd w:val="clear" w:color="ffffff"/>
+        <w:tcBorders>
+          <w:top w:val="none" w:color="000000" w:sz="4" w:space="0"/>
+          <w:left w:val="none" w:color="000000" w:sz="4" w:space="0"/>
+          <w:bottom w:val="none" w:color="000000" w:sz="4" w:space="0"/>
+          <w:right w:val="none" w:color="000000" w:sz="4" w:space="0"/>
+        </w:tcBorders>
+      </w:tcPr>
+    </w:tblStylePr>
+    <w:tblStylePr w:type="lastRow">
+      <w:rPr>
+        <w:b/>
+        <w:color w:val="404040"/>
+      </w:rPr>
+      <w:pPr>
+        <w:pBdr/>
+        <w:spacing/>
+        <w:ind/>
+      </w:pPr>
+      <w:tblPr>
+        <w:tblBorders/>
+      </w:tblPr>
+      <w:tcPr>
+        <w:shd w:val="clear" w:color="ffffff"/>
+        <w:tcBorders>
+          <w:top w:val="none" w:color="000000" w:sz="4" w:space="0"/>
+          <w:left w:val="none" w:color="000000" w:sz="4" w:space="0"/>
+          <w:bottom w:val="none" w:color="000000" w:sz="4" w:space="0"/>
+          <w:right w:val="none" w:color="000000" w:sz="4" w:space="0"/>
+        </w:tcBorders>
+      </w:tcPr>
+    </w:tblStylePr>
     <w:tblStylePr w:type="nwCell">
       <w:pPr>
         <w:pBdr/>
@@ -10714,9 +10705,9 @@
       </w:tcPr>
     </w:tblStylePr>
   </w:style>
-  <w:style w:type="table" w:styleId="70">
+  <w:style w:type="table" w:styleId="722">
     <w:name w:val="Grid Table 3 - Accent 1"/>
-    <w:basedOn w:val="618"/>
+    <w:basedOn w:val="845"/>
     <w:uiPriority w:val="99"/>
     <w:pPr>
       <w:pBdr/>
@@ -10815,29 +10806,6 @@
         <w:tblBorders/>
       </w:tblPr>
       <w:tcPr>
-        <w:shd w:color="ffffff"/>
-        <w:tcBorders>
-          <w:top w:val="none" w:color="000000" w:sz="4" w:space="0"/>
-          <w:left w:val="none" w:color="000000" w:sz="4" w:space="0"/>
-          <w:bottom w:val="none" w:color="000000" w:sz="4" w:space="0"/>
-          <w:right w:val="none" w:color="000000" w:sz="4" w:space="0"/>
-        </w:tcBorders>
-      </w:tcPr>
-    </w:tblStylePr>
-    <w:tblStylePr w:type="firstRow">
-      <w:rPr>
-        <w:b/>
-        <w:color w:val="404040"/>
-      </w:rPr>
-      <w:pPr>
-        <w:pBdr/>
-        <w:spacing/>
-        <w:ind/>
-      </w:pPr>
-      <w:tblPr>
-        <w:tblBorders/>
-      </w:tblPr>
-      <w:tcPr>
         <w:shd w:val="clear" w:color="ffffff"/>
         <w:tcBorders>
           <w:top w:val="none" w:color="000000" w:sz="4" w:space="0"/>
@@ -10847,30 +10815,7 @@
         </w:tcBorders>
       </w:tcPr>
     </w:tblStylePr>
-    <w:tblStylePr w:type="lastCol">
-      <w:rPr>
-        <w:i/>
-        <w:color w:val="404040"/>
-      </w:rPr>
-      <w:pPr>
-        <w:pBdr/>
-        <w:spacing/>
-        <w:ind/>
-      </w:pPr>
-      <w:tblPr>
-        <w:tblBorders/>
-      </w:tblPr>
-      <w:tcPr>
-        <w:shd w:color="ffffff"/>
-        <w:tcBorders>
-          <w:top w:val="none" w:color="000000" w:sz="4" w:space="0"/>
-          <w:left w:val="none" w:color="000000" w:sz="4" w:space="0"/>
-          <w:bottom w:val="none" w:color="000000" w:sz="4" w:space="0"/>
-          <w:right w:val="none" w:color="000000" w:sz="4" w:space="0"/>
-        </w:tcBorders>
-      </w:tcPr>
-    </w:tblStylePr>
-    <w:tblStylePr w:type="lastRow">
+    <w:tblStylePr w:type="firstRow">
       <w:rPr>
         <w:b/>
         <w:color w:val="404040"/>
@@ -10893,6 +10838,52 @@
         </w:tcBorders>
       </w:tcPr>
     </w:tblStylePr>
+    <w:tblStylePr w:type="lastCol">
+      <w:rPr>
+        <w:i/>
+        <w:color w:val="404040"/>
+      </w:rPr>
+      <w:pPr>
+        <w:pBdr/>
+        <w:spacing/>
+        <w:ind/>
+      </w:pPr>
+      <w:tblPr>
+        <w:tblBorders/>
+      </w:tblPr>
+      <w:tcPr>
+        <w:shd w:val="clear" w:color="ffffff"/>
+        <w:tcBorders>
+          <w:top w:val="none" w:color="000000" w:sz="4" w:space="0"/>
+          <w:left w:val="none" w:color="000000" w:sz="4" w:space="0"/>
+          <w:bottom w:val="none" w:color="000000" w:sz="4" w:space="0"/>
+          <w:right w:val="none" w:color="000000" w:sz="4" w:space="0"/>
+        </w:tcBorders>
+      </w:tcPr>
+    </w:tblStylePr>
+    <w:tblStylePr w:type="lastRow">
+      <w:rPr>
+        <w:b/>
+        <w:color w:val="404040"/>
+      </w:rPr>
+      <w:pPr>
+        <w:pBdr/>
+        <w:spacing/>
+        <w:ind/>
+      </w:pPr>
+      <w:tblPr>
+        <w:tblBorders/>
+      </w:tblPr>
+      <w:tcPr>
+        <w:shd w:val="clear" w:color="ffffff"/>
+        <w:tcBorders>
+          <w:top w:val="none" w:color="000000" w:sz="4" w:space="0"/>
+          <w:left w:val="none" w:color="000000" w:sz="4" w:space="0"/>
+          <w:bottom w:val="none" w:color="000000" w:sz="4" w:space="0"/>
+          <w:right w:val="none" w:color="000000" w:sz="4" w:space="0"/>
+        </w:tcBorders>
+      </w:tcPr>
+    </w:tblStylePr>
     <w:tblStylePr w:type="nwCell">
       <w:pPr>
         <w:pBdr/>
@@ -10959,9 +10950,9 @@
       </w:tcPr>
     </w:tblStylePr>
   </w:style>
-  <w:style w:type="table" w:styleId="71">
+  <w:style w:type="table" w:styleId="723">
     <w:name w:val="Grid Table 3 - Accent 2"/>
-    <w:basedOn w:val="618"/>
+    <w:basedOn w:val="845"/>
     <w:uiPriority w:val="99"/>
     <w:pPr>
       <w:pBdr/>
@@ -11060,29 +11051,6 @@
         <w:tblBorders/>
       </w:tblPr>
       <w:tcPr>
-        <w:shd w:color="ffffff"/>
-        <w:tcBorders>
-          <w:top w:val="none" w:color="000000" w:sz="4" w:space="0"/>
-          <w:left w:val="none" w:color="000000" w:sz="4" w:space="0"/>
-          <w:bottom w:val="none" w:color="000000" w:sz="4" w:space="0"/>
-          <w:right w:val="none" w:color="000000" w:sz="4" w:space="0"/>
-        </w:tcBorders>
-      </w:tcPr>
-    </w:tblStylePr>
-    <w:tblStylePr w:type="firstRow">
-      <w:rPr>
-        <w:b/>
-        <w:color w:val="404040"/>
-      </w:rPr>
-      <w:pPr>
-        <w:pBdr/>
-        <w:spacing/>
-        <w:ind/>
-      </w:pPr>
-      <w:tblPr>
-        <w:tblBorders/>
-      </w:tblPr>
-      <w:tcPr>
         <w:shd w:val="clear" w:color="ffffff"/>
         <w:tcBorders>
           <w:top w:val="none" w:color="000000" w:sz="4" w:space="0"/>
@@ -11092,30 +11060,7 @@
         </w:tcBorders>
       </w:tcPr>
     </w:tblStylePr>
-    <w:tblStylePr w:type="lastCol">
-      <w:rPr>
-        <w:i/>
-        <w:color w:val="404040"/>
-      </w:rPr>
-      <w:pPr>
-        <w:pBdr/>
-        <w:spacing/>
-        <w:ind/>
-      </w:pPr>
-      <w:tblPr>
-        <w:tblBorders/>
-      </w:tblPr>
-      <w:tcPr>
-        <w:shd w:color="ffffff"/>
-        <w:tcBorders>
-          <w:top w:val="none" w:color="000000" w:sz="4" w:space="0"/>
-          <w:left w:val="none" w:color="000000" w:sz="4" w:space="0"/>
-          <w:bottom w:val="none" w:color="000000" w:sz="4" w:space="0"/>
-          <w:right w:val="none" w:color="000000" w:sz="4" w:space="0"/>
-        </w:tcBorders>
-      </w:tcPr>
-    </w:tblStylePr>
-    <w:tblStylePr w:type="lastRow">
+    <w:tblStylePr w:type="firstRow">
       <w:rPr>
         <w:b/>
         <w:color w:val="404040"/>
@@ -11138,6 +11083,52 @@
         </w:tcBorders>
       </w:tcPr>
     </w:tblStylePr>
+    <w:tblStylePr w:type="lastCol">
+      <w:rPr>
+        <w:i/>
+        <w:color w:val="404040"/>
+      </w:rPr>
+      <w:pPr>
+        <w:pBdr/>
+        <w:spacing/>
+        <w:ind/>
+      </w:pPr>
+      <w:tblPr>
+        <w:tblBorders/>
+      </w:tblPr>
+      <w:tcPr>
+        <w:shd w:val="clear" w:color="ffffff"/>
+        <w:tcBorders>
+          <w:top w:val="none" w:color="000000" w:sz="4" w:space="0"/>
+          <w:left w:val="none" w:color="000000" w:sz="4" w:space="0"/>
+          <w:bottom w:val="none" w:color="000000" w:sz="4" w:space="0"/>
+          <w:right w:val="none" w:color="000000" w:sz="4" w:space="0"/>
+        </w:tcBorders>
+      </w:tcPr>
+    </w:tblStylePr>
+    <w:tblStylePr w:type="lastRow">
+      <w:rPr>
+        <w:b/>
+        <w:color w:val="404040"/>
+      </w:rPr>
+      <w:pPr>
+        <w:pBdr/>
+        <w:spacing/>
+        <w:ind/>
+      </w:pPr>
+      <w:tblPr>
+        <w:tblBorders/>
+      </w:tblPr>
+      <w:tcPr>
+        <w:shd w:val="clear" w:color="ffffff"/>
+        <w:tcBorders>
+          <w:top w:val="none" w:color="000000" w:sz="4" w:space="0"/>
+          <w:left w:val="none" w:color="000000" w:sz="4" w:space="0"/>
+          <w:bottom w:val="none" w:color="000000" w:sz="4" w:space="0"/>
+          <w:right w:val="none" w:color="000000" w:sz="4" w:space="0"/>
+        </w:tcBorders>
+      </w:tcPr>
+    </w:tblStylePr>
     <w:tblStylePr w:type="nwCell">
       <w:pPr>
         <w:pBdr/>
@@ -11204,9 +11195,9 @@
       </w:tcPr>
     </w:tblStylePr>
   </w:style>
-  <w:style w:type="table" w:styleId="72">
+  <w:style w:type="table" w:styleId="724">
     <w:name w:val="Grid Table 3 - Accent 3"/>
-    <w:basedOn w:val="618"/>
+    <w:basedOn w:val="845"/>
     <w:uiPriority w:val="99"/>
     <w:pPr>
       <w:pBdr/>
@@ -11305,29 +11296,6 @@
         <w:tblBorders/>
       </w:tblPr>
       <w:tcPr>
-        <w:shd w:color="ffffff"/>
-        <w:tcBorders>
-          <w:top w:val="none" w:color="000000" w:sz="4" w:space="0"/>
-          <w:left w:val="none" w:color="000000" w:sz="4" w:space="0"/>
-          <w:bottom w:val="none" w:color="000000" w:sz="4" w:space="0"/>
-          <w:right w:val="none" w:color="000000" w:sz="4" w:space="0"/>
-        </w:tcBorders>
-      </w:tcPr>
-    </w:tblStylePr>
-    <w:tblStylePr w:type="firstRow">
-      <w:rPr>
-        <w:b/>
-        <w:color w:val="404040"/>
-      </w:rPr>
-      <w:pPr>
-        <w:pBdr/>
-        <w:spacing/>
-        <w:ind/>
-      </w:pPr>
-      <w:tblPr>
-        <w:tblBorders/>
-      </w:tblPr>
-      <w:tcPr>
         <w:shd w:val="clear" w:color="ffffff"/>
         <w:tcBorders>
           <w:top w:val="none" w:color="000000" w:sz="4" w:space="0"/>
@@ -11337,30 +11305,7 @@
         </w:tcBorders>
       </w:tcPr>
     </w:tblStylePr>
-    <w:tblStylePr w:type="lastCol">
-      <w:rPr>
-        <w:i/>
-        <w:color w:val="404040"/>
-      </w:rPr>
-      <w:pPr>
-        <w:pBdr/>
-        <w:spacing/>
-        <w:ind/>
-      </w:pPr>
-      <w:tblPr>
-        <w:tblBorders/>
-      </w:tblPr>
-      <w:tcPr>
-        <w:shd w:color="ffffff"/>
-        <w:tcBorders>
-          <w:top w:val="none" w:color="000000" w:sz="4" w:space="0"/>
-          <w:left w:val="none" w:color="000000" w:sz="4" w:space="0"/>
-          <w:bottom w:val="none" w:color="000000" w:sz="4" w:space="0"/>
-          <w:right w:val="none" w:color="000000" w:sz="4" w:space="0"/>
-        </w:tcBorders>
-      </w:tcPr>
-    </w:tblStylePr>
-    <w:tblStylePr w:type="lastRow">
+    <w:tblStylePr w:type="firstRow">
       <w:rPr>
         <w:b/>
         <w:color w:val="404040"/>
@@ -11383,6 +11328,52 @@
         </w:tcBorders>
       </w:tcPr>
     </w:tblStylePr>
+    <w:tblStylePr w:type="lastCol">
+      <w:rPr>
+        <w:i/>
+        <w:color w:val="404040"/>
+      </w:rPr>
+      <w:pPr>
+        <w:pBdr/>
+        <w:spacing/>
+        <w:ind/>
+      </w:pPr>
+      <w:tblPr>
+        <w:tblBorders/>
+      </w:tblPr>
+      <w:tcPr>
+        <w:shd w:val="clear" w:color="ffffff"/>
+        <w:tcBorders>
+          <w:top w:val="none" w:color="000000" w:sz="4" w:space="0"/>
+          <w:left w:val="none" w:color="000000" w:sz="4" w:space="0"/>
+          <w:bottom w:val="none" w:color="000000" w:sz="4" w:space="0"/>
+          <w:right w:val="none" w:color="000000" w:sz="4" w:space="0"/>
+        </w:tcBorders>
+      </w:tcPr>
+    </w:tblStylePr>
+    <w:tblStylePr w:type="lastRow">
+      <w:rPr>
+        <w:b/>
+        <w:color w:val="404040"/>
+      </w:rPr>
+      <w:pPr>
+        <w:pBdr/>
+        <w:spacing/>
+        <w:ind/>
+      </w:pPr>
+      <w:tblPr>
+        <w:tblBorders/>
+      </w:tblPr>
+      <w:tcPr>
+        <w:shd w:val="clear" w:color="ffffff"/>
+        <w:tcBorders>
+          <w:top w:val="none" w:color="000000" w:sz="4" w:space="0"/>
+          <w:left w:val="none" w:color="000000" w:sz="4" w:space="0"/>
+          <w:bottom w:val="none" w:color="000000" w:sz="4" w:space="0"/>
+          <w:right w:val="none" w:color="000000" w:sz="4" w:space="0"/>
+        </w:tcBorders>
+      </w:tcPr>
+    </w:tblStylePr>
     <w:tblStylePr w:type="nwCell">
       <w:pPr>
         <w:pBdr/>
@@ -11449,9 +11440,9 @@
       </w:tcPr>
     </w:tblStylePr>
   </w:style>
-  <w:style w:type="table" w:styleId="73">
+  <w:style w:type="table" w:styleId="725">
     <w:name w:val="Grid Table 3 - Accent 4"/>
-    <w:basedOn w:val="618"/>
+    <w:basedOn w:val="845"/>
     <w:uiPriority w:val="99"/>
     <w:pPr>
       <w:pBdr/>
@@ -11550,29 +11541,6 @@
         <w:tblBorders/>
       </w:tblPr>
       <w:tcPr>
-        <w:shd w:color="ffffff"/>
-        <w:tcBorders>
-          <w:top w:val="none" w:color="000000" w:sz="4" w:space="0"/>
-          <w:left w:val="none" w:color="000000" w:sz="4" w:space="0"/>
-          <w:bottom w:val="none" w:color="000000" w:sz="4" w:space="0"/>
-          <w:right w:val="none" w:color="000000" w:sz="4" w:space="0"/>
-        </w:tcBorders>
-      </w:tcPr>
-    </w:tblStylePr>
-    <w:tblStylePr w:type="firstRow">
-      <w:rPr>
-        <w:b/>
-        <w:color w:val="404040"/>
-      </w:rPr>
-      <w:pPr>
-        <w:pBdr/>
-        <w:spacing/>
-        <w:ind/>
-      </w:pPr>
-      <w:tblPr>
-        <w:tblBorders/>
-      </w:tblPr>
-      <w:tcPr>
         <w:shd w:val="clear" w:color="ffffff"/>
         <w:tcBorders>
           <w:top w:val="none" w:color="000000" w:sz="4" w:space="0"/>
@@ -11582,30 +11550,7 @@
         </w:tcBorders>
       </w:tcPr>
     </w:tblStylePr>
-    <w:tblStylePr w:type="lastCol">
-      <w:rPr>
-        <w:i/>
-        <w:color w:val="404040"/>
-      </w:rPr>
-      <w:pPr>
-        <w:pBdr/>
-        <w:spacing/>
-        <w:ind/>
-      </w:pPr>
-      <w:tblPr>
-        <w:tblBorders/>
-      </w:tblPr>
-      <w:tcPr>
-        <w:shd w:color="ffffff"/>
-        <w:tcBorders>
-          <w:top w:val="none" w:color="000000" w:sz="4" w:space="0"/>
-          <w:left w:val="none" w:color="000000" w:sz="4" w:space="0"/>
-          <w:bottom w:val="none" w:color="000000" w:sz="4" w:space="0"/>
-          <w:right w:val="none" w:color="000000" w:sz="4" w:space="0"/>
-        </w:tcBorders>
-      </w:tcPr>
-    </w:tblStylePr>
-    <w:tblStylePr w:type="lastRow">
+    <w:tblStylePr w:type="firstRow">
       <w:rPr>
         <w:b/>
         <w:color w:val="404040"/>
@@ -11628,6 +11573,52 @@
         </w:tcBorders>
       </w:tcPr>
     </w:tblStylePr>
+    <w:tblStylePr w:type="lastCol">
+      <w:rPr>
+        <w:i/>
+        <w:color w:val="404040"/>
+      </w:rPr>
+      <w:pPr>
+        <w:pBdr/>
+        <w:spacing/>
+        <w:ind/>
+      </w:pPr>
+      <w:tblPr>
+        <w:tblBorders/>
+      </w:tblPr>
+      <w:tcPr>
+        <w:shd w:val="clear" w:color="ffffff"/>
+        <w:tcBorders>
+          <w:top w:val="none" w:color="000000" w:sz="4" w:space="0"/>
+          <w:left w:val="none" w:color="000000" w:sz="4" w:space="0"/>
+          <w:bottom w:val="none" w:color="000000" w:sz="4" w:space="0"/>
+          <w:right w:val="none" w:color="000000" w:sz="4" w:space="0"/>
+        </w:tcBorders>
+      </w:tcPr>
+    </w:tblStylePr>
+    <w:tblStylePr w:type="lastRow">
+      <w:rPr>
+        <w:b/>
+        <w:color w:val="404040"/>
+      </w:rPr>
+      <w:pPr>
+        <w:pBdr/>
+        <w:spacing/>
+        <w:ind/>
+      </w:pPr>
+      <w:tblPr>
+        <w:tblBorders/>
+      </w:tblPr>
+      <w:tcPr>
+        <w:shd w:val="clear" w:color="ffffff"/>
+        <w:tcBorders>
+          <w:top w:val="none" w:color="000000" w:sz="4" w:space="0"/>
+          <w:left w:val="none" w:color="000000" w:sz="4" w:space="0"/>
+          <w:bottom w:val="none" w:color="000000" w:sz="4" w:space="0"/>
+          <w:right w:val="none" w:color="000000" w:sz="4" w:space="0"/>
+        </w:tcBorders>
+      </w:tcPr>
+    </w:tblStylePr>
     <w:tblStylePr w:type="nwCell">
       <w:pPr>
         <w:pBdr/>
@@ -11694,9 +11685,9 @@
       </w:tcPr>
     </w:tblStylePr>
   </w:style>
-  <w:style w:type="table" w:styleId="74">
+  <w:style w:type="table" w:styleId="726">
     <w:name w:val="Grid Table 3 - Accent 5"/>
-    <w:basedOn w:val="618"/>
+    <w:basedOn w:val="845"/>
     <w:uiPriority w:val="99"/>
     <w:pPr>
       <w:pBdr/>
@@ -11795,29 +11786,6 @@
         <w:tblBorders/>
       </w:tblPr>
       <w:tcPr>
-        <w:shd w:color="ffffff"/>
-        <w:tcBorders>
-          <w:top w:val="none" w:color="000000" w:sz="4" w:space="0"/>
-          <w:left w:val="none" w:color="000000" w:sz="4" w:space="0"/>
-          <w:bottom w:val="none" w:color="000000" w:sz="4" w:space="0"/>
-          <w:right w:val="none" w:color="000000" w:sz="4" w:space="0"/>
-        </w:tcBorders>
-      </w:tcPr>
-    </w:tblStylePr>
-    <w:tblStylePr w:type="firstRow">
-      <w:rPr>
-        <w:b/>
-        <w:color w:val="404040"/>
-      </w:rPr>
-      <w:pPr>
-        <w:pBdr/>
-        <w:spacing/>
-        <w:ind/>
-      </w:pPr>
-      <w:tblPr>
-        <w:tblBorders/>
-      </w:tblPr>
-      <w:tcPr>
         <w:shd w:val="clear" w:color="ffffff"/>
         <w:tcBorders>
           <w:top w:val="none" w:color="000000" w:sz="4" w:space="0"/>
@@ -11827,30 +11795,7 @@
         </w:tcBorders>
       </w:tcPr>
     </w:tblStylePr>
-    <w:tblStylePr w:type="lastCol">
-      <w:rPr>
-        <w:i/>
-        <w:color w:val="404040"/>
-      </w:rPr>
-      <w:pPr>
-        <w:pBdr/>
-        <w:spacing/>
-        <w:ind/>
-      </w:pPr>
-      <w:tblPr>
-        <w:tblBorders/>
-      </w:tblPr>
-      <w:tcPr>
-        <w:shd w:color="ffffff"/>
-        <w:tcBorders>
-          <w:top w:val="none" w:color="000000" w:sz="4" w:space="0"/>
-          <w:left w:val="none" w:color="000000" w:sz="4" w:space="0"/>
-          <w:bottom w:val="none" w:color="000000" w:sz="4" w:space="0"/>
-          <w:right w:val="none" w:color="000000" w:sz="4" w:space="0"/>
-        </w:tcBorders>
-      </w:tcPr>
-    </w:tblStylePr>
-    <w:tblStylePr w:type="lastRow">
+    <w:tblStylePr w:type="firstRow">
       <w:rPr>
         <w:b/>
         <w:color w:val="404040"/>
@@ -11873,6 +11818,52 @@
         </w:tcBorders>
       </w:tcPr>
     </w:tblStylePr>
+    <w:tblStylePr w:type="lastCol">
+      <w:rPr>
+        <w:i/>
+        <w:color w:val="404040"/>
+      </w:rPr>
+      <w:pPr>
+        <w:pBdr/>
+        <w:spacing/>
+        <w:ind/>
+      </w:pPr>
+      <w:tblPr>
+        <w:tblBorders/>
+      </w:tblPr>
+      <w:tcPr>
+        <w:shd w:val="clear" w:color="ffffff"/>
+        <w:tcBorders>
+          <w:top w:val="none" w:color="000000" w:sz="4" w:space="0"/>
+          <w:left w:val="none" w:color="000000" w:sz="4" w:space="0"/>
+          <w:bottom w:val="none" w:color="000000" w:sz="4" w:space="0"/>
+          <w:right w:val="none" w:color="000000" w:sz="4" w:space="0"/>
+        </w:tcBorders>
+      </w:tcPr>
+    </w:tblStylePr>
+    <w:tblStylePr w:type="lastRow">
+      <w:rPr>
+        <w:b/>
+        <w:color w:val="404040"/>
+      </w:rPr>
+      <w:pPr>
+        <w:pBdr/>
+        <w:spacing/>
+        <w:ind/>
+      </w:pPr>
+      <w:tblPr>
+        <w:tblBorders/>
+      </w:tblPr>
+      <w:tcPr>
+        <w:shd w:val="clear" w:color="ffffff"/>
+        <w:tcBorders>
+          <w:top w:val="none" w:color="000000" w:sz="4" w:space="0"/>
+          <w:left w:val="none" w:color="000000" w:sz="4" w:space="0"/>
+          <w:bottom w:val="none" w:color="000000" w:sz="4" w:space="0"/>
+          <w:right w:val="none" w:color="000000" w:sz="4" w:space="0"/>
+        </w:tcBorders>
+      </w:tcPr>
+    </w:tblStylePr>
     <w:tblStylePr w:type="nwCell">
       <w:pPr>
         <w:pBdr/>
@@ -11939,9 +11930,9 @@
       </w:tcPr>
     </w:tblStylePr>
   </w:style>
-  <w:style w:type="table" w:styleId="75">
+  <w:style w:type="table" w:styleId="727">
     <w:name w:val="Grid Table 3 - Accent 6"/>
-    <w:basedOn w:val="618"/>
+    <w:basedOn w:val="845"/>
     <w:uiPriority w:val="99"/>
     <w:pPr>
       <w:pBdr/>
@@ -12040,29 +12031,6 @@
         <w:tblBorders/>
       </w:tblPr>
       <w:tcPr>
-        <w:shd w:color="ffffff"/>
-        <w:tcBorders>
-          <w:top w:val="none" w:color="000000" w:sz="4" w:space="0"/>
-          <w:left w:val="none" w:color="000000" w:sz="4" w:space="0"/>
-          <w:bottom w:val="none" w:color="000000" w:sz="4" w:space="0"/>
-          <w:right w:val="none" w:color="000000" w:sz="4" w:space="0"/>
-        </w:tcBorders>
-      </w:tcPr>
-    </w:tblStylePr>
-    <w:tblStylePr w:type="firstRow">
-      <w:rPr>
-        <w:b/>
-        <w:color w:val="404040"/>
-      </w:rPr>
-      <w:pPr>
-        <w:pBdr/>
-        <w:spacing/>
-        <w:ind/>
-      </w:pPr>
-      <w:tblPr>
-        <w:tblBorders/>
-      </w:tblPr>
-      <w:tcPr>
         <w:shd w:val="clear" w:color="ffffff"/>
         <w:tcBorders>
           <w:top w:val="none" w:color="000000" w:sz="4" w:space="0"/>
@@ -12072,30 +12040,7 @@
         </w:tcBorders>
       </w:tcPr>
     </w:tblStylePr>
-    <w:tblStylePr w:type="lastCol">
-      <w:rPr>
-        <w:i/>
-        <w:color w:val="404040"/>
-      </w:rPr>
-      <w:pPr>
-        <w:pBdr/>
-        <w:spacing/>
-        <w:ind/>
-      </w:pPr>
-      <w:tblPr>
-        <w:tblBorders/>
-      </w:tblPr>
-      <w:tcPr>
-        <w:shd w:color="ffffff"/>
-        <w:tcBorders>
-          <w:top w:val="none" w:color="000000" w:sz="4" w:space="0"/>
-          <w:left w:val="none" w:color="000000" w:sz="4" w:space="0"/>
-          <w:bottom w:val="none" w:color="000000" w:sz="4" w:space="0"/>
-          <w:right w:val="none" w:color="000000" w:sz="4" w:space="0"/>
-        </w:tcBorders>
-      </w:tcPr>
-    </w:tblStylePr>
-    <w:tblStylePr w:type="lastRow">
+    <w:tblStylePr w:type="firstRow">
       <w:rPr>
         <w:b/>
         <w:color w:val="404040"/>
@@ -12118,6 +12063,52 @@
         </w:tcBorders>
       </w:tcPr>
     </w:tblStylePr>
+    <w:tblStylePr w:type="lastCol">
+      <w:rPr>
+        <w:i/>
+        <w:color w:val="404040"/>
+      </w:rPr>
+      <w:pPr>
+        <w:pBdr/>
+        <w:spacing/>
+        <w:ind/>
+      </w:pPr>
+      <w:tblPr>
+        <w:tblBorders/>
+      </w:tblPr>
+      <w:tcPr>
+        <w:shd w:val="clear" w:color="ffffff"/>
+        <w:tcBorders>
+          <w:top w:val="none" w:color="000000" w:sz="4" w:space="0"/>
+          <w:left w:val="none" w:color="000000" w:sz="4" w:space="0"/>
+          <w:bottom w:val="none" w:color="000000" w:sz="4" w:space="0"/>
+          <w:right w:val="none" w:color="000000" w:sz="4" w:space="0"/>
+        </w:tcBorders>
+      </w:tcPr>
+    </w:tblStylePr>
+    <w:tblStylePr w:type="lastRow">
+      <w:rPr>
+        <w:b/>
+        <w:color w:val="404040"/>
+      </w:rPr>
+      <w:pPr>
+        <w:pBdr/>
+        <w:spacing/>
+        <w:ind/>
+      </w:pPr>
+      <w:tblPr>
+        <w:tblBorders/>
+      </w:tblPr>
+      <w:tcPr>
+        <w:shd w:val="clear" w:color="ffffff"/>
+        <w:tcBorders>
+          <w:top w:val="none" w:color="000000" w:sz="4" w:space="0"/>
+          <w:left w:val="none" w:color="000000" w:sz="4" w:space="0"/>
+          <w:bottom w:val="none" w:color="000000" w:sz="4" w:space="0"/>
+          <w:right w:val="none" w:color="000000" w:sz="4" w:space="0"/>
+        </w:tcBorders>
+      </w:tcPr>
+    </w:tblStylePr>
     <w:tblStylePr w:type="nwCell">
       <w:pPr>
         <w:pBdr/>
@@ -12184,9 +12175,9 @@
       </w:tcPr>
     </w:tblStylePr>
   </w:style>
-  <w:style w:type="table" w:styleId="76">
+  <w:style w:type="table" w:styleId="728">
     <w:name w:val="Grid Table 4"/>
-    <w:basedOn w:val="618"/>
+    <w:basedOn w:val="845"/>
     <w:uiPriority w:val="59"/>
     <w:pPr>
       <w:pBdr/>
@@ -12417,9 +12408,9 @@
       </w:tcPr>
     </w:tblStylePr>
   </w:style>
-  <w:style w:type="table" w:styleId="77">
+  <w:style w:type="table" w:styleId="729">
     <w:name w:val="Grid Table 4 - Accent 1"/>
-    <w:basedOn w:val="618"/>
+    <w:basedOn w:val="845"/>
     <w:uiPriority w:val="59"/>
     <w:pPr>
       <w:pBdr/>
@@ -12650,9 +12641,9 @@
       </w:tcPr>
     </w:tblStylePr>
   </w:style>
-  <w:style w:type="table" w:styleId="78">
+  <w:style w:type="table" w:styleId="730">
     <w:name w:val="Grid Table 4 - Accent 2"/>
-    <w:basedOn w:val="618"/>
+    <w:basedOn w:val="845"/>
     <w:uiPriority w:val="59"/>
     <w:pPr>
       <w:pBdr/>
@@ -12883,9 +12874,9 @@
       </w:tcPr>
     </w:tblStylePr>
   </w:style>
-  <w:style w:type="table" w:styleId="79">
+  <w:style w:type="table" w:styleId="731">
     <w:name w:val="Grid Table 4 - Accent 3"/>
-    <w:basedOn w:val="618"/>
+    <w:basedOn w:val="845"/>
     <w:uiPriority w:val="59"/>
     <w:pPr>
       <w:pBdr/>
@@ -13116,9 +13107,9 @@
       </w:tcPr>
     </w:tblStylePr>
   </w:style>
-  <w:style w:type="table" w:styleId="80">
+  <w:style w:type="table" w:styleId="732">
     <w:name w:val="Grid Table 4 - Accent 4"/>
-    <w:basedOn w:val="618"/>
+    <w:basedOn w:val="845"/>
     <w:uiPriority w:val="59"/>
     <w:pPr>
       <w:pBdr/>
@@ -13349,9 +13340,9 @@
       </w:tcPr>
     </w:tblStylePr>
   </w:style>
-  <w:style w:type="table" w:styleId="81">
+  <w:style w:type="table" w:styleId="733">
     <w:name w:val="Grid Table 4 - Accent 5"/>
-    <w:basedOn w:val="618"/>
+    <w:basedOn w:val="845"/>
     <w:uiPriority w:val="59"/>
     <w:pPr>
       <w:pBdr/>
@@ -13582,9 +13573,9 @@
       </w:tcPr>
     </w:tblStylePr>
   </w:style>
-  <w:style w:type="table" w:styleId="82">
+  <w:style w:type="table" w:styleId="734">
     <w:name w:val="Grid Table 4 - Accent 6"/>
-    <w:basedOn w:val="618"/>
+    <w:basedOn w:val="845"/>
     <w:uiPriority w:val="59"/>
     <w:pPr>
       <w:pBdr/>
@@ -13815,9 +13806,9 @@
       </w:tcPr>
     </w:tblStylePr>
   </w:style>
-  <w:style w:type="table" w:styleId="83">
+  <w:style w:type="table" w:styleId="735">
     <w:name w:val="Grid Table 5 Dark"/>
-    <w:basedOn w:val="618"/>
+    <w:basedOn w:val="845"/>
     <w:uiPriority w:val="99"/>
     <w:pPr>
       <w:pBdr/>
@@ -14043,9 +14034,9 @@
       </w:tcPr>
     </w:tblStylePr>
   </w:style>
-  <w:style w:type="table" w:styleId="84">
+  <w:style w:type="table" w:styleId="736">
     <w:name w:val="Grid Table 5 Dark- Accent 1"/>
-    <w:basedOn w:val="618"/>
+    <w:basedOn w:val="845"/>
     <w:uiPriority w:val="99"/>
     <w:pPr>
       <w:pBdr/>
@@ -14271,9 +14262,9 @@
       </w:tcPr>
     </w:tblStylePr>
   </w:style>
-  <w:style w:type="table" w:styleId="85">
+  <w:style w:type="table" w:styleId="737">
     <w:name w:val="Grid Table 5 Dark - Accent 2"/>
-    <w:basedOn w:val="618"/>
+    <w:basedOn w:val="845"/>
     <w:uiPriority w:val="99"/>
     <w:pPr>
       <w:pBdr/>
@@ -14499,9 +14490,9 @@
       </w:tcPr>
     </w:tblStylePr>
   </w:style>
-  <w:style w:type="table" w:styleId="86">
+  <w:style w:type="table" w:styleId="738">
     <w:name w:val="Grid Table 5 Dark - Accent 3"/>
-    <w:basedOn w:val="618"/>
+    <w:basedOn w:val="845"/>
     <w:uiPriority w:val="99"/>
     <w:pPr>
       <w:pBdr/>
@@ -14727,9 +14718,9 @@
       </w:tcPr>
     </w:tblStylePr>
   </w:style>
-  <w:style w:type="table" w:styleId="87">
+  <w:style w:type="table" w:styleId="739">
     <w:name w:val="Grid Table 5 Dark- Accent 4"/>
-    <w:basedOn w:val="618"/>
+    <w:basedOn w:val="845"/>
     <w:uiPriority w:val="99"/>
     <w:pPr>
       <w:pBdr/>
@@ -14955,9 +14946,9 @@
       </w:tcPr>
     </w:tblStylePr>
   </w:style>
-  <w:style w:type="table" w:styleId="88">
+  <w:style w:type="table" w:styleId="740">
     <w:name w:val="Grid Table 5 Dark - Accent 5"/>
-    <w:basedOn w:val="618"/>
+    <w:basedOn w:val="845"/>
     <w:uiPriority w:val="99"/>
     <w:pPr>
       <w:pBdr/>
@@ -15183,9 +15174,9 @@
       </w:tcPr>
     </w:tblStylePr>
   </w:style>
-  <w:style w:type="table" w:styleId="89">
+  <w:style w:type="table" w:styleId="741">
     <w:name w:val="Grid Table 5 Dark - Accent 6"/>
-    <w:basedOn w:val="618"/>
+    <w:basedOn w:val="845"/>
     <w:uiPriority w:val="99"/>
     <w:pPr>
       <w:pBdr/>
@@ -15411,9 +15402,9 @@
       </w:tcPr>
     </w:tblStylePr>
   </w:style>
-  <w:style w:type="table" w:styleId="90">
+  <w:style w:type="table" w:styleId="742">
     <w:name w:val="Grid Table 6 Colorful"/>
-    <w:basedOn w:val="618"/>
+    <w:basedOn w:val="845"/>
     <w:uiPriority w:val="99"/>
     <w:pPr>
       <w:pBdr/>
@@ -15641,9 +15632,9 @@
       </w:tcPr>
     </w:tblStylePr>
   </w:style>
-  <w:style w:type="table" w:styleId="91">
+  <w:style w:type="table" w:styleId="743">
     <w:name w:val="Grid Table 6 Colorful - Accent 1"/>
-    <w:basedOn w:val="618"/>
+    <w:basedOn w:val="845"/>
     <w:uiPriority w:val="99"/>
     <w:pPr>
       <w:pBdr/>
@@ -15871,9 +15862,9 @@
       </w:tcPr>
     </w:tblStylePr>
   </w:style>
-  <w:style w:type="table" w:styleId="92">
+  <w:style w:type="table" w:styleId="744">
     <w:name w:val="Grid Table 6 Colorful - Accent 2"/>
-    <w:basedOn w:val="618"/>
+    <w:basedOn w:val="845"/>
     <w:uiPriority w:val="99"/>
     <w:pPr>
       <w:pBdr/>
@@ -16101,9 +16092,9 @@
       </w:tcPr>
     </w:tblStylePr>
   </w:style>
-  <w:style w:type="table" w:styleId="93">
+  <w:style w:type="table" w:styleId="745">
     <w:name w:val="Grid Table 6 Colorful - Accent 3"/>
-    <w:basedOn w:val="618"/>
+    <w:basedOn w:val="845"/>
     <w:uiPriority w:val="99"/>
     <w:pPr>
       <w:pBdr/>
@@ -16331,9 +16322,9 @@
       </w:tcPr>
     </w:tblStylePr>
   </w:style>
-  <w:style w:type="table" w:styleId="94">
+  <w:style w:type="table" w:styleId="746">
     <w:name w:val="Grid Table 6 Colorful - Accent 4"/>
-    <w:basedOn w:val="618"/>
+    <w:basedOn w:val="845"/>
     <w:uiPriority w:val="99"/>
     <w:pPr>
       <w:pBdr/>
@@ -16561,9 +16552,9 @@
       </w:tcPr>
     </w:tblStylePr>
   </w:style>
-  <w:style w:type="table" w:styleId="95">
+  <w:style w:type="table" w:styleId="747">
     <w:name w:val="Grid Table 6 Colorful - Accent 5"/>
-    <w:basedOn w:val="618"/>
+    <w:basedOn w:val="845"/>
     <w:uiPriority w:val="99"/>
     <w:pPr>
       <w:pBdr/>
@@ -16791,9 +16782,9 @@
       </w:tcPr>
     </w:tblStylePr>
   </w:style>
-  <w:style w:type="table" w:styleId="96">
+  <w:style w:type="table" w:styleId="748">
     <w:name w:val="Grid Table 6 Colorful - Accent 6"/>
-    <w:basedOn w:val="618"/>
+    <w:basedOn w:val="845"/>
     <w:uiPriority w:val="99"/>
     <w:pPr>
       <w:pBdr/>
@@ -17021,9 +17012,9 @@
       </w:tcPr>
     </w:tblStylePr>
   </w:style>
-  <w:style w:type="table" w:styleId="97">
+  <w:style w:type="table" w:styleId="749">
     <w:name w:val="Grid Table 7 Colorful"/>
-    <w:basedOn w:val="618"/>
+    <w:basedOn w:val="845"/>
     <w:uiPriority w:val="99"/>
     <w:pPr>
       <w:pBdr/>
@@ -17125,11 +17116,11 @@
         <w:tblBorders/>
       </w:tblPr>
       <w:tcPr>
-        <w:shd w:color="ffffff"/>
+        <w:shd w:val="clear" w:color="ffffff"/>
         <w:tcBorders>
-          <w:top w:val="none"/>
-          <w:left w:val="none"/>
-          <w:bottom w:val="none"/>
+          <w:top w:val="none" w:color="000000" w:sz="4" w:space="0"/>
+          <w:left w:val="none" w:color="000000" w:sz="4" w:space="0"/>
+          <w:bottom w:val="none" w:color="000000" w:sz="4" w:space="0"/>
           <w:right w:val="single" w:color="000000" w:themeColor="text1" w:themeTint="80" w:sz="4" w:space="0"/>
         </w:tcBorders>
       </w:tcPr>
@@ -17152,10 +17143,10 @@
       <w:tcPr>
         <w:shd w:val="clear" w:color="ffffff" w:themeColor="light1" w:fill="ffffff" w:themeFill="light1"/>
         <w:tcBorders>
-          <w:top w:val="none"/>
-          <w:left w:val="none"/>
+          <w:top w:val="none" w:color="000000" w:sz="4" w:space="0"/>
+          <w:left w:val="none" w:color="000000" w:sz="4" w:space="0"/>
           <w:bottom w:val="single" w:color="000000" w:themeColor="text1" w:themeTint="80" w:sz="4" w:space="0"/>
-          <w:right w:val="none"/>
+          <w:right w:val="none" w:color="000000" w:sz="4" w:space="0"/>
         </w:tcBorders>
       </w:tcPr>
     </w:tblStylePr>
@@ -17175,12 +17166,12 @@
         <w:tblBorders/>
       </w:tblPr>
       <w:tcPr>
-        <w:shd w:color="ffffff"/>
+        <w:shd w:val="clear" w:color="ffffff"/>
         <w:tcBorders>
-          <w:top w:val="none"/>
+          <w:top w:val="none" w:color="000000" w:sz="4" w:space="0"/>
           <w:left w:val="single" w:color="000000" w:themeColor="text1" w:themeTint="80" w:sz="4" w:space="0"/>
-          <w:bottom w:val="none"/>
-          <w:right w:val="none"/>
+          <w:bottom w:val="none" w:color="000000" w:sz="4" w:space="0"/>
+          <w:right w:val="none" w:color="000000" w:sz="4" w:space="0"/>
         </w:tcBorders>
       </w:tcPr>
     </w:tblStylePr>
@@ -17203,9 +17194,9 @@
         <w:shd w:val="clear" w:color="ffffff" w:themeColor="light1" w:fill="ffffff" w:themeFill="light1"/>
         <w:tcBorders>
           <w:top w:val="single" w:color="000000" w:themeColor="text1" w:themeTint="80" w:sz="4" w:space="0"/>
-          <w:left w:val="none"/>
-          <w:bottom w:val="none"/>
-          <w:right w:val="none"/>
+          <w:left w:val="none" w:color="000000" w:sz="4" w:space="0"/>
+          <w:bottom w:val="none" w:color="000000" w:sz="4" w:space="0"/>
+          <w:right w:val="none" w:color="000000" w:sz="4" w:space="0"/>
         </w:tcBorders>
       </w:tcPr>
     </w:tblStylePr>
@@ -17275,9 +17266,9 @@
       </w:tcPr>
     </w:tblStylePr>
   </w:style>
-  <w:style w:type="table" w:styleId="98">
+  <w:style w:type="table" w:styleId="750">
     <w:name w:val="Grid Table 7 Colorful - Accent 1"/>
-    <w:basedOn w:val="618"/>
+    <w:basedOn w:val="845"/>
     <w:uiPriority w:val="99"/>
     <w:pPr>
       <w:pBdr/>
@@ -17379,11 +17370,11 @@
         <w:tblBorders/>
       </w:tblPr>
       <w:tcPr>
-        <w:shd w:color="ffffff"/>
+        <w:shd w:val="clear" w:color="ffffff"/>
         <w:tcBorders>
-          <w:top w:val="none"/>
-          <w:left w:val="none"/>
-          <w:bottom w:val="none"/>
+          <w:top w:val="none" w:color="000000" w:sz="4" w:space="0"/>
+          <w:left w:val="none" w:color="000000" w:sz="4" w:space="0"/>
+          <w:bottom w:val="none" w:color="000000" w:sz="4" w:space="0"/>
           <w:right w:val="single" w:color="000000" w:themeColor="accent1" w:themeTint="80" w:sz="4" w:space="0"/>
         </w:tcBorders>
       </w:tcPr>
@@ -17406,10 +17397,10 @@
       <w:tcPr>
         <w:shd w:val="clear" w:color="ffffff" w:themeColor="light1" w:fill="ffffff" w:themeFill="light1"/>
         <w:tcBorders>
-          <w:top w:val="none"/>
-          <w:left w:val="none"/>
+          <w:top w:val="none" w:color="000000" w:sz="4" w:space="0"/>
+          <w:left w:val="none" w:color="000000" w:sz="4" w:space="0"/>
           <w:bottom w:val="single" w:color="000000" w:themeColor="accent1" w:themeTint="80" w:sz="4" w:space="0"/>
-          <w:right w:val="none"/>
+          <w:right w:val="none" w:color="000000" w:sz="4" w:space="0"/>
         </w:tcBorders>
       </w:tcPr>
     </w:tblStylePr>
@@ -17429,12 +17420,12 @@
         <w:tblBorders/>
       </w:tblPr>
       <w:tcPr>
-        <w:shd w:color="ffffff"/>
+        <w:shd w:val="clear" w:color="ffffff"/>
         <w:tcBorders>
-          <w:top w:val="none"/>
+          <w:top w:val="none" w:color="000000" w:sz="4" w:space="0"/>
           <w:left w:val="single" w:color="000000" w:themeColor="accent1" w:themeTint="80" w:sz="4" w:space="0"/>
-          <w:bottom w:val="none"/>
-          <w:right w:val="none"/>
+          <w:bottom w:val="none" w:color="000000" w:sz="4" w:space="0"/>
+          <w:right w:val="none" w:color="000000" w:sz="4" w:space="0"/>
         </w:tcBorders>
       </w:tcPr>
     </w:tblStylePr>
@@ -17457,9 +17448,9 @@
         <w:shd w:val="clear" w:color="ffffff" w:themeColor="light1" w:fill="ffffff" w:themeFill="light1"/>
         <w:tcBorders>
           <w:top w:val="single" w:color="000000" w:themeColor="accent1" w:themeTint="80" w:sz="4" w:space="0"/>
-          <w:left w:val="none"/>
-          <w:bottom w:val="none"/>
-          <w:right w:val="none"/>
+          <w:left w:val="none" w:color="000000" w:sz="4" w:space="0"/>
+          <w:bottom w:val="none" w:color="000000" w:sz="4" w:space="0"/>
+          <w:right w:val="none" w:color="000000" w:sz="4" w:space="0"/>
         </w:tcBorders>
       </w:tcPr>
     </w:tblStylePr>
@@ -17529,9 +17520,9 @@
       </w:tcPr>
     </w:tblStylePr>
   </w:style>
-  <w:style w:type="table" w:styleId="99">
+  <w:style w:type="table" w:styleId="751">
     <w:name w:val="Grid Table 7 Colorful - Accent 2"/>
-    <w:basedOn w:val="618"/>
+    <w:basedOn w:val="845"/>
     <w:uiPriority w:val="99"/>
     <w:pPr>
       <w:pBdr/>
@@ -17633,11 +17624,11 @@
         <w:tblBorders/>
       </w:tblPr>
       <w:tcPr>
-        <w:shd w:color="ffffff"/>
+        <w:shd w:val="clear" w:color="ffffff"/>
         <w:tcBorders>
-          <w:top w:val="none"/>
-          <w:left w:val="none"/>
-          <w:bottom w:val="none"/>
+          <w:top w:val="none" w:color="000000" w:sz="4" w:space="0"/>
+          <w:left w:val="none" w:color="000000" w:sz="4" w:space="0"/>
+          <w:bottom w:val="none" w:color="000000" w:sz="4" w:space="0"/>
           <w:right w:val="single" w:color="000000" w:themeColor="accent2" w:themeTint="97" w:sz="4" w:space="0"/>
         </w:tcBorders>
       </w:tcPr>
@@ -17660,10 +17651,10 @@
       <w:tcPr>
         <w:shd w:val="clear" w:color="ffffff" w:themeColor="light1" w:fill="ffffff" w:themeFill="light1"/>
         <w:tcBorders>
-          <w:top w:val="none"/>
-          <w:left w:val="none"/>
+          <w:top w:val="none" w:color="000000" w:sz="4" w:space="0"/>
+          <w:left w:val="none" w:color="000000" w:sz="4" w:space="0"/>
           <w:bottom w:val="single" w:color="000000" w:themeColor="accent2" w:themeTint="97" w:sz="4" w:space="0"/>
-          <w:right w:val="none"/>
+          <w:right w:val="none" w:color="000000" w:sz="4" w:space="0"/>
         </w:tcBorders>
       </w:tcPr>
     </w:tblStylePr>
@@ -17683,12 +17674,12 @@
         <w:tblBorders/>
       </w:tblPr>
       <w:tcPr>
-        <w:shd w:color="ffffff"/>
+        <w:shd w:val="clear" w:color="ffffff"/>
         <w:tcBorders>
-          <w:top w:val="none"/>
+          <w:top w:val="none" w:color="000000" w:sz="4" w:space="0"/>
           <w:left w:val="single" w:color="000000" w:themeColor="accent2" w:themeTint="97" w:sz="4" w:space="0"/>
-          <w:bottom w:val="none"/>
-          <w:right w:val="none"/>
+          <w:bottom w:val="none" w:color="000000" w:sz="4" w:space="0"/>
+          <w:right w:val="none" w:color="000000" w:sz="4" w:space="0"/>
         </w:tcBorders>
       </w:tcPr>
     </w:tblStylePr>
@@ -17711,9 +17702,9 @@
         <w:shd w:val="clear" w:color="ffffff" w:themeColor="light1" w:fill="ffffff" w:themeFill="light1"/>
         <w:tcBorders>
           <w:top w:val="single" w:color="000000" w:themeColor="accent2" w:themeTint="97" w:sz="4" w:space="0"/>
-          <w:left w:val="none"/>
-          <w:bottom w:val="none"/>
-          <w:right w:val="none"/>
+          <w:left w:val="none" w:color="000000" w:sz="4" w:space="0"/>
+          <w:bottom w:val="none" w:color="000000" w:sz="4" w:space="0"/>
+          <w:right w:val="none" w:color="000000" w:sz="4" w:space="0"/>
         </w:tcBorders>
       </w:tcPr>
     </w:tblStylePr>
@@ -17783,9 +17774,9 @@
       </w:tcPr>
     </w:tblStylePr>
   </w:style>
-  <w:style w:type="table" w:styleId="100">
+  <w:style w:type="table" w:styleId="752">
     <w:name w:val="Grid Table 7 Colorful - Accent 3"/>
-    <w:basedOn w:val="618"/>
+    <w:basedOn w:val="845"/>
     <w:uiPriority w:val="99"/>
     <w:pPr>
       <w:pBdr/>
@@ -17887,11 +17878,11 @@
         <w:tblBorders/>
       </w:tblPr>
       <w:tcPr>
-        <w:shd w:color="ffffff"/>
+        <w:shd w:val="clear" w:color="ffffff"/>
         <w:tcBorders>
-          <w:top w:val="none"/>
-          <w:left w:val="none"/>
-          <w:bottom w:val="none"/>
+          <w:top w:val="none" w:color="000000" w:sz="4" w:space="0"/>
+          <w:left w:val="none" w:color="000000" w:sz="4" w:space="0"/>
+          <w:bottom w:val="none" w:color="000000" w:sz="4" w:space="0"/>
           <w:right w:val="single" w:color="000000" w:themeColor="accent3" w:themeTint="FE" w:sz="4" w:space="0"/>
         </w:tcBorders>
       </w:tcPr>
@@ -17914,10 +17905,10 @@
       <w:tcPr>
         <w:shd w:val="clear" w:color="ffffff" w:themeColor="light1" w:fill="ffffff" w:themeFill="light1"/>
         <w:tcBorders>
-          <w:top w:val="none"/>
-          <w:left w:val="none"/>
+          <w:top w:val="none" w:color="000000" w:sz="4" w:space="0"/>
+          <w:left w:val="none" w:color="000000" w:sz="4" w:space="0"/>
           <w:bottom w:val="single" w:color="000000" w:themeColor="accent3" w:themeTint="FE" w:sz="4" w:space="0"/>
-          <w:right w:val="none"/>
+          <w:right w:val="none" w:color="000000" w:sz="4" w:space="0"/>
         </w:tcBorders>
       </w:tcPr>
     </w:tblStylePr>
@@ -17937,12 +17928,12 @@
         <w:tblBorders/>
       </w:tblPr>
       <w:tcPr>
-        <w:shd w:color="ffffff"/>
+        <w:shd w:val="clear" w:color="ffffff"/>
         <w:tcBorders>
-          <w:top w:val="none"/>
+          <w:top w:val="none" w:color="000000" w:sz="4" w:space="0"/>
           <w:left w:val="single" w:color="000000" w:themeColor="accent3" w:themeTint="FE" w:sz="4" w:space="0"/>
-          <w:bottom w:val="none"/>
-          <w:right w:val="none"/>
+          <w:bottom w:val="none" w:color="000000" w:sz="4" w:space="0"/>
+          <w:right w:val="none" w:color="000000" w:sz="4" w:space="0"/>
         </w:tcBorders>
       </w:tcPr>
     </w:tblStylePr>
@@ -17965,9 +17956,9 @@
         <w:shd w:val="clear" w:color="ffffff" w:themeColor="light1" w:fill="ffffff" w:themeFill="light1"/>
         <w:tcBorders>
           <w:top w:val="single" w:color="000000" w:themeColor="accent3" w:themeTint="FE" w:sz="4" w:space="0"/>
-          <w:left w:val="none"/>
-          <w:bottom w:val="none"/>
-          <w:right w:val="none"/>
+          <w:left w:val="none" w:color="000000" w:sz="4" w:space="0"/>
+          <w:bottom w:val="none" w:color="000000" w:sz="4" w:space="0"/>
+          <w:right w:val="none" w:color="000000" w:sz="4" w:space="0"/>
         </w:tcBorders>
       </w:tcPr>
     </w:tblStylePr>
@@ -18037,9 +18028,9 @@
       </w:tcPr>
     </w:tblStylePr>
   </w:style>
-  <w:style w:type="table" w:styleId="101">
+  <w:style w:type="table" w:styleId="753">
     <w:name w:val="Grid Table 7 Colorful - Accent 4"/>
-    <w:basedOn w:val="618"/>
+    <w:basedOn w:val="845"/>
     <w:uiPriority w:val="99"/>
     <w:pPr>
       <w:pBdr/>
@@ -18141,11 +18132,11 @@
         <w:tblBorders/>
       </w:tblPr>
       <w:tcPr>
-        <w:shd w:color="ffffff"/>
+        <w:shd w:val="clear" w:color="ffffff"/>
         <w:tcBorders>
-          <w:top w:val="none"/>
-          <w:left w:val="none"/>
-          <w:bottom w:val="none"/>
+          <w:top w:val="none" w:color="000000" w:sz="4" w:space="0"/>
+          <w:left w:val="none" w:color="000000" w:sz="4" w:space="0"/>
+          <w:bottom w:val="none" w:color="000000" w:sz="4" w:space="0"/>
           <w:right w:val="single" w:color="000000" w:themeColor="accent4" w:themeTint="9A" w:sz="4" w:space="0"/>
         </w:tcBorders>
       </w:tcPr>
@@ -18168,10 +18159,10 @@
       <w:tcPr>
         <w:shd w:val="clear" w:color="ffffff" w:themeColor="light1" w:fill="ffffff" w:themeFill="light1"/>
         <w:tcBorders>
-          <w:top w:val="none"/>
-          <w:left w:val="none"/>
+          <w:top w:val="none" w:color="000000" w:sz="4" w:space="0"/>
+          <w:left w:val="none" w:color="000000" w:sz="4" w:space="0"/>
           <w:bottom w:val="single" w:color="000000" w:themeColor="accent4" w:themeTint="9A" w:sz="4" w:space="0"/>
-          <w:right w:val="none"/>
+          <w:right w:val="none" w:color="000000" w:sz="4" w:space="0"/>
         </w:tcBorders>
       </w:tcPr>
     </w:tblStylePr>
@@ -18191,12 +18182,12 @@
         <w:tblBorders/>
       </w:tblPr>
       <w:tcPr>
-        <w:shd w:color="ffffff"/>
+        <w:shd w:val="clear" w:color="ffffff"/>
         <w:tcBorders>
-          <w:top w:val="none"/>
+          <w:top w:val="none" w:color="000000" w:sz="4" w:space="0"/>
           <w:left w:val="single" w:color="000000" w:themeColor="accent4" w:themeTint="9A" w:sz="4" w:space="0"/>
-          <w:bottom w:val="none"/>
-          <w:right w:val="none"/>
+          <w:bottom w:val="none" w:color="000000" w:sz="4" w:space="0"/>
+          <w:right w:val="none" w:color="000000" w:sz="4" w:space="0"/>
         </w:tcBorders>
       </w:tcPr>
     </w:tblStylePr>
@@ -18219,9 +18210,9 @@
         <w:shd w:val="clear" w:color="ffffff" w:themeColor="light1" w:fill="ffffff" w:themeFill="light1"/>
         <w:tcBorders>
           <w:top w:val="single" w:color="000000" w:themeColor="accent4" w:themeTint="9A" w:sz="4" w:space="0"/>
-          <w:left w:val="none"/>
-          <w:bottom w:val="none"/>
-          <w:right w:val="none"/>
+          <w:left w:val="none" w:color="000000" w:sz="4" w:space="0"/>
+          <w:bottom w:val="none" w:color="000000" w:sz="4" w:space="0"/>
+          <w:right w:val="none" w:color="000000" w:sz="4" w:space="0"/>
         </w:tcBorders>
       </w:tcPr>
     </w:tblStylePr>
@@ -18291,9 +18282,9 @@
       </w:tcPr>
     </w:tblStylePr>
   </w:style>
-  <w:style w:type="table" w:styleId="102">
+  <w:style w:type="table" w:styleId="754">
     <w:name w:val="Grid Table 7 Colorful - Accent 5"/>
-    <w:basedOn w:val="618"/>
+    <w:basedOn w:val="845"/>
     <w:uiPriority w:val="99"/>
     <w:pPr>
       <w:pBdr/>
@@ -18395,11 +18386,11 @@
         <w:tblBorders/>
       </w:tblPr>
       <w:tcPr>
-        <w:shd w:color="ffffff"/>
+        <w:shd w:val="clear" w:color="ffffff"/>
         <w:tcBorders>
-          <w:top w:val="none"/>
-          <w:left w:val="none"/>
-          <w:bottom w:val="none"/>
+          <w:top w:val="none" w:color="000000" w:sz="4" w:space="0"/>
+          <w:left w:val="none" w:color="000000" w:sz="4" w:space="0"/>
+          <w:bottom w:val="none" w:color="000000" w:sz="4" w:space="0"/>
           <w:right w:val="single" w:color="000000" w:themeColor="accent5" w:themeTint="90" w:sz="4" w:space="0"/>
         </w:tcBorders>
       </w:tcPr>
@@ -18422,10 +18413,10 @@
       <w:tcPr>
         <w:shd w:val="clear" w:color="ffffff" w:themeColor="light1" w:fill="ffffff" w:themeFill="light1"/>
         <w:tcBorders>
-          <w:top w:val="none"/>
-          <w:left w:val="none"/>
+          <w:top w:val="none" w:color="000000" w:sz="4" w:space="0"/>
+          <w:left w:val="none" w:color="000000" w:sz="4" w:space="0"/>
           <w:bottom w:val="single" w:color="000000" w:themeColor="accent5" w:themeTint="90" w:sz="4" w:space="0"/>
-          <w:right w:val="none"/>
+          <w:right w:val="none" w:color="000000" w:sz="4" w:space="0"/>
         </w:tcBorders>
       </w:tcPr>
     </w:tblStylePr>
@@ -18445,12 +18436,12 @@
         <w:tblBorders/>
       </w:tblPr>
       <w:tcPr>
-        <w:shd w:color="ffffff"/>
+        <w:shd w:val="clear" w:color="ffffff"/>
         <w:tcBorders>
-          <w:top w:val="none"/>
+          <w:top w:val="none" w:color="000000" w:sz="4" w:space="0"/>
           <w:left w:val="single" w:color="000000" w:themeColor="accent5" w:themeTint="90" w:sz="4" w:space="0"/>
-          <w:bottom w:val="none"/>
-          <w:right w:val="none"/>
+          <w:bottom w:val="none" w:color="000000" w:sz="4" w:space="0"/>
+          <w:right w:val="none" w:color="000000" w:sz="4" w:space="0"/>
         </w:tcBorders>
       </w:tcPr>
     </w:tblStylePr>
@@ -18473,9 +18464,9 @@
         <w:shd w:val="clear" w:color="ffffff" w:themeColor="light1" w:fill="ffffff" w:themeFill="light1"/>
         <w:tcBorders>
           <w:top w:val="single" w:color="000000" w:themeColor="accent5" w:themeTint="90" w:sz="4" w:space="0"/>
-          <w:left w:val="none"/>
-          <w:bottom w:val="none"/>
-          <w:right w:val="none"/>
+          <w:left w:val="none" w:color="000000" w:sz="4" w:space="0"/>
+          <w:bottom w:val="none" w:color="000000" w:sz="4" w:space="0"/>
+          <w:right w:val="none" w:color="000000" w:sz="4" w:space="0"/>
         </w:tcBorders>
       </w:tcPr>
     </w:tblStylePr>
@@ -18545,9 +18536,9 @@
       </w:tcPr>
     </w:tblStylePr>
   </w:style>
-  <w:style w:type="table" w:styleId="103">
+  <w:style w:type="table" w:styleId="755">
     <w:name w:val="Grid Table 7 Colorful - Accent 6"/>
-    <w:basedOn w:val="618"/>
+    <w:basedOn w:val="845"/>
     <w:uiPriority w:val="99"/>
     <w:pPr>
       <w:pBdr/>
@@ -18649,11 +18640,11 @@
         <w:tblBorders/>
       </w:tblPr>
       <w:tcPr>
-        <w:shd w:color="ffffff"/>
+        <w:shd w:val="clear" w:color="ffffff"/>
         <w:tcBorders>
-          <w:top w:val="none"/>
-          <w:left w:val="none"/>
-          <w:bottom w:val="none"/>
+          <w:top w:val="none" w:color="000000" w:sz="4" w:space="0"/>
+          <w:left w:val="none" w:color="000000" w:sz="4" w:space="0"/>
+          <w:bottom w:val="none" w:color="000000" w:sz="4" w:space="0"/>
           <w:right w:val="single" w:color="000000" w:themeColor="accent6" w:themeTint="90" w:sz="4" w:space="0"/>
         </w:tcBorders>
       </w:tcPr>
@@ -18676,10 +18667,10 @@
       <w:tcPr>
         <w:shd w:val="clear" w:color="ffffff" w:themeColor="light1" w:fill="ffffff" w:themeFill="light1"/>
         <w:tcBorders>
-          <w:top w:val="none"/>
-          <w:left w:val="none"/>
+          <w:top w:val="none" w:color="000000" w:sz="4" w:space="0"/>
+          <w:left w:val="none" w:color="000000" w:sz="4" w:space="0"/>
           <w:bottom w:val="single" w:color="000000" w:themeColor="accent6" w:themeTint="90" w:sz="4" w:space="0"/>
-          <w:right w:val="none"/>
+          <w:right w:val="none" w:color="000000" w:sz="4" w:space="0"/>
         </w:tcBorders>
       </w:tcPr>
     </w:tblStylePr>
@@ -18699,12 +18690,12 @@
         <w:tblBorders/>
       </w:tblPr>
       <w:tcPr>
-        <w:shd w:color="ffffff"/>
+        <w:shd w:val="clear" w:color="ffffff"/>
         <w:tcBorders>
-          <w:top w:val="none"/>
+          <w:top w:val="none" w:color="000000" w:sz="4" w:space="0"/>
           <w:left w:val="single" w:color="000000" w:themeColor="accent6" w:themeTint="90" w:sz="4" w:space="0"/>
-          <w:bottom w:val="none"/>
-          <w:right w:val="none"/>
+          <w:bottom w:val="none" w:color="000000" w:sz="4" w:space="0"/>
+          <w:right w:val="none" w:color="000000" w:sz="4" w:space="0"/>
         </w:tcBorders>
       </w:tcPr>
     </w:tblStylePr>
@@ -18727,9 +18718,9 @@
         <w:shd w:val="clear" w:color="ffffff" w:themeColor="light1" w:fill="ffffff" w:themeFill="light1"/>
         <w:tcBorders>
           <w:top w:val="single" w:color="000000" w:themeColor="accent6" w:themeTint="90" w:sz="4" w:space="0"/>
-          <w:left w:val="none"/>
-          <w:bottom w:val="none"/>
-          <w:right w:val="none"/>
+          <w:left w:val="none" w:color="000000" w:sz="4" w:space="0"/>
+          <w:bottom w:val="none" w:color="000000" w:sz="4" w:space="0"/>
+          <w:right w:val="none" w:color="000000" w:sz="4" w:space="0"/>
         </w:tcBorders>
       </w:tcPr>
     </w:tblStylePr>
@@ -18799,9 +18790,9 @@
       </w:tcPr>
     </w:tblStylePr>
   </w:style>
-  <w:style w:type="table" w:styleId="104">
+  <w:style w:type="table" w:styleId="756">
     <w:name w:val="List Table 1 Light"/>
-    <w:basedOn w:val="618"/>
+    <w:basedOn w:val="845"/>
     <w:uiPriority w:val="99"/>
     <w:pPr>
       <w:pBdr/>
@@ -19015,9 +19006,9 @@
       </w:tcPr>
     </w:tblStylePr>
   </w:style>
-  <w:style w:type="table" w:styleId="105">
+  <w:style w:type="table" w:styleId="757">
     <w:name w:val="List Table 1 Light - Accent 1"/>
-    <w:basedOn w:val="618"/>
+    <w:basedOn w:val="845"/>
     <w:uiPriority w:val="99"/>
     <w:pPr>
       <w:pBdr/>
@@ -19231,9 +19222,9 @@
       </w:tcPr>
     </w:tblStylePr>
   </w:style>
-  <w:style w:type="table" w:styleId="106">
+  <w:style w:type="table" w:styleId="758">
     <w:name w:val="List Table 1 Light - Accent 2"/>
-    <w:basedOn w:val="618"/>
+    <w:basedOn w:val="845"/>
     <w:uiPriority w:val="99"/>
     <w:pPr>
       <w:pBdr/>
@@ -19447,9 +19438,9 @@
       </w:tcPr>
     </w:tblStylePr>
   </w:style>
-  <w:style w:type="table" w:styleId="107">
+  <w:style w:type="table" w:styleId="759">
     <w:name w:val="List Table 1 Light - Accent 3"/>
-    <w:basedOn w:val="618"/>
+    <w:basedOn w:val="845"/>
     <w:uiPriority w:val="99"/>
     <w:pPr>
       <w:pBdr/>
@@ -19663,9 +19654,9 @@
       </w:tcPr>
     </w:tblStylePr>
   </w:style>
-  <w:style w:type="table" w:styleId="108">
+  <w:style w:type="table" w:styleId="760">
     <w:name w:val="List Table 1 Light - Accent 4"/>
-    <w:basedOn w:val="618"/>
+    <w:basedOn w:val="845"/>
     <w:uiPriority w:val="99"/>
     <w:pPr>
       <w:pBdr/>
@@ -19879,9 +19870,9 @@
       </w:tcPr>
     </w:tblStylePr>
   </w:style>
-  <w:style w:type="table" w:styleId="109">
+  <w:style w:type="table" w:styleId="761">
     <w:name w:val="List Table 1 Light - Accent 5"/>
-    <w:basedOn w:val="618"/>
+    <w:basedOn w:val="845"/>
     <w:uiPriority w:val="99"/>
     <w:pPr>
       <w:pBdr/>
@@ -20095,9 +20086,9 @@
       </w:tcPr>
     </w:tblStylePr>
   </w:style>
-  <w:style w:type="table" w:styleId="110">
+  <w:style w:type="table" w:styleId="762">
     <w:name w:val="List Table 1 Light - Accent 6"/>
-    <w:basedOn w:val="618"/>
+    <w:basedOn w:val="845"/>
     <w:uiPriority w:val="99"/>
     <w:pPr>
       <w:pBdr/>
@@ -20311,9 +20302,9 @@
       </w:tcPr>
     </w:tblStylePr>
   </w:style>
-  <w:style w:type="table" w:styleId="111">
+  <w:style w:type="table" w:styleId="763">
     <w:name w:val="List Table 2"/>
-    <w:basedOn w:val="618"/>
+    <w:basedOn w:val="845"/>
     <w:uiPriority w:val="99"/>
     <w:pPr>
       <w:pBdr/>
@@ -20549,9 +20540,9 @@
       </w:tcPr>
     </w:tblStylePr>
   </w:style>
-  <w:style w:type="table" w:styleId="112">
+  <w:style w:type="table" w:styleId="764">
     <w:name w:val="List Table 2 - Accent 1"/>
-    <w:basedOn w:val="618"/>
+    <w:basedOn w:val="845"/>
     <w:uiPriority w:val="99"/>
     <w:pPr>
       <w:pBdr/>
@@ -20787,9 +20778,9 @@
       </w:tcPr>
     </w:tblStylePr>
   </w:style>
-  <w:style w:type="table" w:styleId="113">
+  <w:style w:type="table" w:styleId="765">
     <w:name w:val="List Table 2 - Accent 2"/>
-    <w:basedOn w:val="618"/>
+    <w:basedOn w:val="845"/>
     <w:uiPriority w:val="99"/>
     <w:pPr>
       <w:pBdr/>
@@ -21025,9 +21016,9 @@
       </w:tcPr>
     </w:tblStylePr>
   </w:style>
-  <w:style w:type="table" w:styleId="114">
+  <w:style w:type="table" w:styleId="766">
     <w:name w:val="List Table 2 - Accent 3"/>
-    <w:basedOn w:val="618"/>
+    <w:basedOn w:val="845"/>
     <w:uiPriority w:val="99"/>
     <w:pPr>
       <w:pBdr/>
@@ -21263,9 +21254,9 @@
       </w:tcPr>
     </w:tblStylePr>
   </w:style>
-  <w:style w:type="table" w:styleId="115">
+  <w:style w:type="table" w:styleId="767">
     <w:name w:val="List Table 2 - Accent 4"/>
-    <w:basedOn w:val="618"/>
+    <w:basedOn w:val="845"/>
     <w:uiPriority w:val="99"/>
     <w:pPr>
       <w:pBdr/>
@@ -21501,9 +21492,9 @@
       </w:tcPr>
     </w:tblStylePr>
   </w:style>
-  <w:style w:type="table" w:styleId="116">
+  <w:style w:type="table" w:styleId="768">
     <w:name w:val="List Table 2 - Accent 5"/>
-    <w:basedOn w:val="618"/>
+    <w:basedOn w:val="845"/>
     <w:uiPriority w:val="99"/>
     <w:pPr>
       <w:pBdr/>
@@ -21739,9 +21730,9 @@
       </w:tcPr>
     </w:tblStylePr>
   </w:style>
-  <w:style w:type="table" w:styleId="117">
+  <w:style w:type="table" w:styleId="769">
     <w:name w:val="List Table 2 - Accent 6"/>
-    <w:basedOn w:val="618"/>
+    <w:basedOn w:val="845"/>
     <w:uiPriority w:val="99"/>
     <w:pPr>
       <w:pBdr/>
@@ -21977,9 +21968,9 @@
       </w:tcPr>
     </w:tblStylePr>
   </w:style>
-  <w:style w:type="table" w:styleId="118">
+  <w:style w:type="table" w:styleId="770">
     <w:name w:val="List Table 3"/>
-    <w:basedOn w:val="618"/>
+    <w:basedOn w:val="845"/>
     <w:uiPriority w:val="99"/>
     <w:pPr>
       <w:pBdr/>
@@ -22205,9 +22196,9 @@
       </w:tcPr>
     </w:tblStylePr>
   </w:style>
-  <w:style w:type="table" w:styleId="119">
+  <w:style w:type="table" w:styleId="771">
     <w:name w:val="List Table 3 - Accent 1"/>
-    <w:basedOn w:val="618"/>
+    <w:basedOn w:val="845"/>
     <w:uiPriority w:val="99"/>
     <w:pPr>
       <w:pBdr/>
@@ -22433,9 +22424,9 @@
       </w:tcPr>
     </w:tblStylePr>
   </w:style>
-  <w:style w:type="table" w:styleId="120">
+  <w:style w:type="table" w:styleId="772">
     <w:name w:val="List Table 3 - Accent 2"/>
-    <w:basedOn w:val="618"/>
+    <w:basedOn w:val="845"/>
     <w:uiPriority w:val="99"/>
     <w:pPr>
       <w:pBdr/>
@@ -22661,9 +22652,9 @@
       </w:tcPr>
     </w:tblStylePr>
   </w:style>
-  <w:style w:type="table" w:styleId="121">
+  <w:style w:type="table" w:styleId="773">
     <w:name w:val="List Table 3 - Accent 3"/>
-    <w:basedOn w:val="618"/>
+    <w:basedOn w:val="845"/>
     <w:uiPriority w:val="99"/>
     <w:pPr>
       <w:pBdr/>
@@ -22889,9 +22880,9 @@
       </w:tcPr>
     </w:tblStylePr>
   </w:style>
-  <w:style w:type="table" w:styleId="122">
+  <w:style w:type="table" w:styleId="774">
     <w:name w:val="List Table 3 - Accent 4"/>
-    <w:basedOn w:val="618"/>
+    <w:basedOn w:val="845"/>
     <w:uiPriority w:val="99"/>
     <w:pPr>
       <w:pBdr/>
@@ -23117,9 +23108,9 @@
       </w:tcPr>
     </w:tblStylePr>
   </w:style>
-  <w:style w:type="table" w:styleId="123">
+  <w:style w:type="table" w:styleId="775">
     <w:name w:val="List Table 3 - Accent 5"/>
-    <w:basedOn w:val="618"/>
+    <w:basedOn w:val="845"/>
     <w:uiPriority w:val="99"/>
     <w:pPr>
       <w:pBdr/>
@@ -23345,9 +23336,9 @@
       </w:tcPr>
     </w:tblStylePr>
   </w:style>
-  <w:style w:type="table" w:styleId="124">
+  <w:style w:type="table" w:styleId="776">
     <w:name w:val="List Table 3 - Accent 6"/>
-    <w:basedOn w:val="618"/>
+    <w:basedOn w:val="845"/>
     <w:uiPriority w:val="99"/>
     <w:pPr>
       <w:pBdr/>
@@ -23573,9 +23564,9 @@
       </w:tcPr>
     </w:tblStylePr>
   </w:style>
-  <w:style w:type="table" w:styleId="125">
+  <w:style w:type="table" w:styleId="777">
     <w:name w:val="List Table 4"/>
-    <w:basedOn w:val="618"/>
+    <w:basedOn w:val="845"/>
     <w:uiPriority w:val="99"/>
     <w:pPr>
       <w:pBdr/>
@@ -23798,9 +23789,9 @@
       </w:tcPr>
     </w:tblStylePr>
   </w:style>
-  <w:style w:type="table" w:styleId="126">
+  <w:style w:type="table" w:styleId="778">
     <w:name w:val="List Table 4 - Accent 1"/>
-    <w:basedOn w:val="618"/>
+    <w:basedOn w:val="845"/>
     <w:uiPriority w:val="99"/>
     <w:pPr>
       <w:pBdr/>
@@ -24023,9 +24014,9 @@
       </w:tcPr>
     </w:tblStylePr>
   </w:style>
-  <w:style w:type="table" w:styleId="127">
+  <w:style w:type="table" w:styleId="779">
     <w:name w:val="List Table 4 - Accent 2"/>
-    <w:basedOn w:val="618"/>
+    <w:basedOn w:val="845"/>
     <w:uiPriority w:val="99"/>
     <w:pPr>
       <w:pBdr/>
@@ -24248,9 +24239,9 @@
       </w:tcPr>
     </w:tblStylePr>
   </w:style>
-  <w:style w:type="table" w:styleId="128">
+  <w:style w:type="table" w:styleId="780">
     <w:name w:val="List Table 4 - Accent 3"/>
-    <w:basedOn w:val="618"/>
+    <w:basedOn w:val="845"/>
     <w:uiPriority w:val="99"/>
     <w:pPr>
       <w:pBdr/>
@@ -24473,9 +24464,9 @@
       </w:tcPr>
     </w:tblStylePr>
   </w:style>
-  <w:style w:type="table" w:styleId="129">
+  <w:style w:type="table" w:styleId="781">
     <w:name w:val="List Table 4 - Accent 4"/>
-    <w:basedOn w:val="618"/>
+    <w:basedOn w:val="845"/>
     <w:uiPriority w:val="99"/>
     <w:pPr>
       <w:pBdr/>
@@ -24698,9 +24689,9 @@
       </w:tcPr>
     </w:tblStylePr>
   </w:style>
-  <w:style w:type="table" w:styleId="130">
+  <w:style w:type="table" w:styleId="782">
     <w:name w:val="List Table 4 - Accent 5"/>
-    <w:basedOn w:val="618"/>
+    <w:basedOn w:val="845"/>
     <w:uiPriority w:val="99"/>
     <w:pPr>
       <w:pBdr/>
@@ -24923,9 +24914,9 @@
       </w:tcPr>
     </w:tblStylePr>
   </w:style>
-  <w:style w:type="table" w:styleId="131">
+  <w:style w:type="table" w:styleId="783">
     <w:name w:val="List Table 4 - Accent 6"/>
-    <w:basedOn w:val="618"/>
+    <w:basedOn w:val="845"/>
     <w:uiPriority w:val="99"/>
     <w:pPr>
       <w:pBdr/>
@@ -25148,9 +25139,9 @@
       </w:tcPr>
     </w:tblStylePr>
   </w:style>
-  <w:style w:type="table" w:styleId="132">
+  <w:style w:type="table" w:styleId="784">
     <w:name w:val="List Table 5 Dark"/>
-    <w:basedOn w:val="618"/>
+    <w:basedOn w:val="845"/>
     <w:uiPriority w:val="99"/>
     <w:pPr>
       <w:pBdr/>
@@ -25390,9 +25381,9 @@
       </w:tcPr>
     </w:tblStylePr>
   </w:style>
-  <w:style w:type="table" w:styleId="133">
+  <w:style w:type="table" w:styleId="785">
     <w:name w:val="List Table 5 Dark - Accent 1"/>
-    <w:basedOn w:val="618"/>
+    <w:basedOn w:val="845"/>
     <w:uiPriority w:val="99"/>
     <w:pPr>
       <w:pBdr/>
@@ -25632,9 +25623,9 @@
       </w:tcPr>
     </w:tblStylePr>
   </w:style>
-  <w:style w:type="table" w:styleId="134">
+  <w:style w:type="table" w:styleId="786">
     <w:name w:val="List Table 5 Dark - Accent 2"/>
-    <w:basedOn w:val="618"/>
+    <w:basedOn w:val="845"/>
     <w:uiPriority w:val="99"/>
     <w:pPr>
       <w:pBdr/>
@@ -25874,9 +25865,9 @@
       </w:tcPr>
     </w:tblStylePr>
   </w:style>
-  <w:style w:type="table" w:styleId="135">
+  <w:style w:type="table" w:styleId="787">
     <w:name w:val="List Table 5 Dark - Accent 3"/>
-    <w:basedOn w:val="618"/>
+    <w:basedOn w:val="845"/>
     <w:uiPriority w:val="99"/>
     <w:pPr>
       <w:pBdr/>
@@ -26116,9 +26107,9 @@
       </w:tcPr>
     </w:tblStylePr>
   </w:style>
-  <w:style w:type="table" w:styleId="136">
+  <w:style w:type="table" w:styleId="788">
     <w:name w:val="List Table 5 Dark - Accent 4"/>
-    <w:basedOn w:val="618"/>
+    <w:basedOn w:val="845"/>
     <w:uiPriority w:val="99"/>
     <w:pPr>
       <w:pBdr/>
@@ -26358,9 +26349,9 @@
       </w:tcPr>
     </w:tblStylePr>
   </w:style>
-  <w:style w:type="table" w:styleId="137">
+  <w:style w:type="table" w:styleId="789">
     <w:name w:val="List Table 5 Dark - Accent 5"/>
-    <w:basedOn w:val="618"/>
+    <w:basedOn w:val="845"/>
     <w:uiPriority w:val="99"/>
     <w:pPr>
       <w:pBdr/>
@@ -26600,9 +26591,9 @@
       </w:tcPr>
     </w:tblStylePr>
   </w:style>
-  <w:style w:type="table" w:styleId="138">
+  <w:style w:type="table" w:styleId="790">
     <w:name w:val="List Table 5 Dark - Accent 6"/>
-    <w:basedOn w:val="618"/>
+    <w:basedOn w:val="845"/>
     <w:uiPriority w:val="99"/>
     <w:pPr>
       <w:pBdr/>
@@ -26842,9 +26833,9 @@
       </w:tcPr>
     </w:tblStylePr>
   </w:style>
-  <w:style w:type="table" w:styleId="139">
+  <w:style w:type="table" w:styleId="791">
     <w:name w:val="List Table 6 Colorful"/>
-    <w:basedOn w:val="618"/>
+    <w:basedOn w:val="845"/>
     <w:uiPriority w:val="99"/>
     <w:pPr>
       <w:pBdr/>
@@ -27065,9 +27056,9 @@
       </w:tcPr>
     </w:tblStylePr>
   </w:style>
-  <w:style w:type="table" w:styleId="140">
+  <w:style w:type="table" w:styleId="792">
     <w:name w:val="List Table 6 Colorful - Accent 1"/>
-    <w:basedOn w:val="618"/>
+    <w:basedOn w:val="845"/>
     <w:uiPriority w:val="99"/>
     <w:pPr>
       <w:pBdr/>
@@ -27288,9 +27279,9 @@
       </w:tcPr>
     </w:tblStylePr>
   </w:style>
-  <w:style w:type="table" w:styleId="141">
+  <w:style w:type="table" w:styleId="793">
     <w:name w:val="List Table 6 Colorful - Accent 2"/>
-    <w:basedOn w:val="618"/>
+    <w:basedOn w:val="845"/>
     <w:uiPriority w:val="99"/>
     <w:pPr>
       <w:pBdr/>
@@ -27511,9 +27502,9 @@
       </w:tcPr>
     </w:tblStylePr>
   </w:style>
-  <w:style w:type="table" w:styleId="142">
+  <w:style w:type="table" w:styleId="794">
     <w:name w:val="List Table 6 Colorful - Accent 3"/>
-    <w:basedOn w:val="618"/>
+    <w:basedOn w:val="845"/>
     <w:uiPriority w:val="99"/>
     <w:pPr>
       <w:pBdr/>
@@ -27734,9 +27725,9 @@
       </w:tcPr>
     </w:tblStylePr>
   </w:style>
-  <w:style w:type="table" w:styleId="143">
+  <w:style w:type="table" w:styleId="795">
     <w:name w:val="List Table 6 Colorful - Accent 4"/>
-    <w:basedOn w:val="618"/>
+    <w:basedOn w:val="845"/>
     <w:uiPriority w:val="99"/>
     <w:pPr>
       <w:pBdr/>
@@ -27957,9 +27948,9 @@
       </w:tcPr>
     </w:tblStylePr>
   </w:style>
-  <w:style w:type="table" w:styleId="144">
+  <w:style w:type="table" w:styleId="796">
     <w:name w:val="List Table 6 Colorful - Accent 5"/>
-    <w:basedOn w:val="618"/>
+    <w:basedOn w:val="845"/>
     <w:uiPriority w:val="99"/>
     <w:pPr>
       <w:pBdr/>
@@ -28180,9 +28171,9 @@
       </w:tcPr>
     </w:tblStylePr>
   </w:style>
-  <w:style w:type="table" w:styleId="145">
+  <w:style w:type="table" w:styleId="797">
     <w:name w:val="List Table 6 Colorful - Accent 6"/>
-    <w:basedOn w:val="618"/>
+    <w:basedOn w:val="845"/>
     <w:uiPriority w:val="99"/>
     <w:pPr>
       <w:pBdr/>
@@ -28403,9 +28394,9 @@
       </w:tcPr>
     </w:tblStylePr>
   </w:style>
-  <w:style w:type="table" w:styleId="146">
+  <w:style w:type="table" w:styleId="798">
     <w:name w:val="List Table 7 Colorful"/>
-    <w:basedOn w:val="618"/>
+    <w:basedOn w:val="845"/>
     <w:uiPriority w:val="99"/>
     <w:pPr>
       <w:pBdr/>
@@ -28504,11 +28495,11 @@
         <w:tblBorders/>
       </w:tblPr>
       <w:tcPr>
-        <w:shd w:color="ffffff"/>
+        <w:shd w:val="clear" w:color="ffffff"/>
         <w:tcBorders>
-          <w:top w:val="none"/>
-          <w:left w:val="none"/>
-          <w:bottom w:val="none"/>
+          <w:top w:val="none" w:color="000000" w:sz="4" w:space="0"/>
+          <w:left w:val="none" w:color="000000" w:sz="4" w:space="0"/>
+          <w:bottom w:val="none" w:color="000000" w:sz="4" w:space="0"/>
           <w:right w:val="single" w:color="000000" w:themeColor="text1" w:themeTint="80" w:sz="4" w:space="0"/>
         </w:tcBorders>
       </w:tcPr>
@@ -28531,10 +28522,10 @@
       <w:tcPr>
         <w:shd w:val="clear" w:color="ffffff" w:themeColor="light1" w:fill="ffffff" w:themeFill="light1"/>
         <w:tcBorders>
-          <w:top w:val="none"/>
-          <w:left w:val="none"/>
+          <w:top w:val="none" w:color="000000" w:sz="4" w:space="0"/>
+          <w:left w:val="none" w:color="000000" w:sz="4" w:space="0"/>
           <w:bottom w:val="single" w:color="000000" w:themeColor="text1" w:themeTint="80" w:sz="4" w:space="0"/>
-          <w:right w:val="none"/>
+          <w:right w:val="none" w:color="000000" w:sz="4" w:space="0"/>
         </w:tcBorders>
       </w:tcPr>
     </w:tblStylePr>
@@ -28554,12 +28545,12 @@
         <w:tblBorders/>
       </w:tblPr>
       <w:tcPr>
-        <w:shd w:color="ffffff"/>
+        <w:shd w:val="clear" w:color="ffffff"/>
         <w:tcBorders>
-          <w:top w:val="none"/>
+          <w:top w:val="none" w:color="000000" w:sz="4" w:space="0"/>
           <w:left w:val="single" w:color="000000" w:themeColor="text1" w:themeTint="80" w:sz="4" w:space="0"/>
-          <w:bottom w:val="none"/>
-          <w:right w:val="none"/>
+          <w:bottom w:val="none" w:color="000000" w:sz="4" w:space="0"/>
+          <w:right w:val="none" w:color="000000" w:sz="4" w:space="0"/>
         </w:tcBorders>
       </w:tcPr>
     </w:tblStylePr>
@@ -28582,9 +28573,9 @@
         <w:shd w:val="clear" w:color="ffffff" w:themeColor="light1" w:fill="ffffff" w:themeFill="light1"/>
         <w:tcBorders>
           <w:top w:val="single" w:color="000000" w:themeColor="text1" w:themeTint="80" w:sz="4" w:space="0"/>
-          <w:left w:val="none"/>
-          <w:bottom w:val="none"/>
-          <w:right w:val="none"/>
+          <w:left w:val="none" w:color="000000" w:sz="4" w:space="0"/>
+          <w:bottom w:val="none" w:color="000000" w:sz="4" w:space="0"/>
+          <w:right w:val="none" w:color="000000" w:sz="4" w:space="0"/>
         </w:tcBorders>
       </w:tcPr>
     </w:tblStylePr>
@@ -28659,9 +28650,9 @@
       </w:tcPr>
     </w:tblStylePr>
   </w:style>
-  <w:style w:type="table" w:styleId="147">
+  <w:style w:type="table" w:styleId="799">
     <w:name w:val="List Table 7 Colorful - Accent 1"/>
-    <w:basedOn w:val="618"/>
+    <w:basedOn w:val="845"/>
     <w:uiPriority w:val="99"/>
     <w:pPr>
       <w:pBdr/>
@@ -28760,11 +28751,11 @@
         <w:tblBorders/>
       </w:tblPr>
       <w:tcPr>
-        <w:shd w:color="ffffff"/>
+        <w:shd w:val="clear" w:color="ffffff"/>
         <w:tcBorders>
-          <w:top w:val="none"/>
-          <w:left w:val="none"/>
-          <w:bottom w:val="none"/>
+          <w:top w:val="none" w:color="000000" w:sz="4" w:space="0"/>
+          <w:left w:val="none" w:color="000000" w:sz="4" w:space="0"/>
+          <w:bottom w:val="none" w:color="000000" w:sz="4" w:space="0"/>
           <w:right w:val="single" w:color="000000" w:themeColor="accent1" w:sz="4" w:space="0"/>
         </w:tcBorders>
       </w:tcPr>
@@ -28787,10 +28778,10 @@
       <w:tcPr>
         <w:shd w:val="clear" w:color="ffffff" w:themeColor="light1" w:fill="ffffff" w:themeFill="light1"/>
         <w:tcBorders>
-          <w:top w:val="none"/>
-          <w:left w:val="none"/>
+          <w:top w:val="none" w:color="000000" w:sz="4" w:space="0"/>
+          <w:left w:val="none" w:color="000000" w:sz="4" w:space="0"/>
           <w:bottom w:val="single" w:color="000000" w:themeColor="accent1" w:sz="4" w:space="0"/>
-          <w:right w:val="none"/>
+          <w:right w:val="none" w:color="000000" w:sz="4" w:space="0"/>
         </w:tcBorders>
       </w:tcPr>
     </w:tblStylePr>
@@ -28810,12 +28801,12 @@
         <w:tblBorders/>
       </w:tblPr>
       <w:tcPr>
-        <w:shd w:color="ffffff"/>
+        <w:shd w:val="clear" w:color="ffffff"/>
         <w:tcBorders>
-          <w:top w:val="none"/>
+          <w:top w:val="none" w:color="000000" w:sz="4" w:space="0"/>
           <w:left w:val="single" w:color="000000" w:themeColor="accent1" w:sz="4" w:space="0"/>
-          <w:bottom w:val="none"/>
-          <w:right w:val="none"/>
+          <w:bottom w:val="none" w:color="000000" w:sz="4" w:space="0"/>
+          <w:right w:val="none" w:color="000000" w:sz="4" w:space="0"/>
         </w:tcBorders>
       </w:tcPr>
     </w:tblStylePr>
@@ -28838,9 +28829,9 @@
         <w:shd w:val="clear" w:color="ffffff" w:themeColor="light1" w:fill="ffffff" w:themeFill="light1"/>
         <w:tcBorders>
           <w:top w:val="single" w:color="000000" w:themeColor="accent1" w:sz="4" w:space="0"/>
-          <w:left w:val="none"/>
-          <w:bottom w:val="none"/>
-          <w:right w:val="none"/>
+          <w:left w:val="none" w:color="000000" w:sz="4" w:space="0"/>
+          <w:bottom w:val="none" w:color="000000" w:sz="4" w:space="0"/>
+          <w:right w:val="none" w:color="000000" w:sz="4" w:space="0"/>
         </w:tcBorders>
       </w:tcPr>
     </w:tblStylePr>
@@ -28915,9 +28906,9 @@
       </w:tcPr>
     </w:tblStylePr>
   </w:style>
-  <w:style w:type="table" w:styleId="148">
+  <w:style w:type="table" w:styleId="800">
     <w:name w:val="List Table 7 Colorful - Accent 2"/>
-    <w:basedOn w:val="618"/>
+    <w:basedOn w:val="845"/>
     <w:uiPriority w:val="99"/>
     <w:pPr>
       <w:pBdr/>
@@ -29016,11 +29007,11 @@
         <w:tblBorders/>
       </w:tblPr>
       <w:tcPr>
-        <w:shd w:color="ffffff"/>
+        <w:shd w:val="clear" w:color="ffffff"/>
         <w:tcBorders>
-          <w:top w:val="none"/>
-          <w:left w:val="none"/>
-          <w:bottom w:val="none"/>
+          <w:top w:val="none" w:color="000000" w:sz="4" w:space="0"/>
+          <w:left w:val="none" w:color="000000" w:sz="4" w:space="0"/>
+          <w:bottom w:val="none" w:color="000000" w:sz="4" w:space="0"/>
           <w:right w:val="single" w:color="000000" w:themeColor="accent2" w:themeTint="97" w:sz="4" w:space="0"/>
         </w:tcBorders>
       </w:tcPr>
@@ -29043,10 +29034,10 @@
       <w:tcPr>
         <w:shd w:val="clear" w:color="ffffff" w:themeColor="light1" w:fill="ffffff" w:themeFill="light1"/>
         <w:tcBorders>
-          <w:top w:val="none"/>
-          <w:left w:val="none"/>
+          <w:top w:val="none" w:color="000000" w:sz="4" w:space="0"/>
+          <w:left w:val="none" w:color="000000" w:sz="4" w:space="0"/>
           <w:bottom w:val="single" w:color="000000" w:themeColor="accent2" w:themeTint="97" w:sz="4" w:space="0"/>
-          <w:right w:val="none"/>
+          <w:right w:val="none" w:color="000000" w:sz="4" w:space="0"/>
         </w:tcBorders>
       </w:tcPr>
     </w:tblStylePr>
@@ -29066,12 +29057,12 @@
         <w:tblBorders/>
       </w:tblPr>
       <w:tcPr>
-        <w:shd w:color="ffffff"/>
+        <w:shd w:val="clear" w:color="ffffff"/>
         <w:tcBorders>
-          <w:top w:val="none"/>
+          <w:top w:val="none" w:color="000000" w:sz="4" w:space="0"/>
           <w:left w:val="single" w:color="000000" w:themeColor="accent2" w:themeTint="97" w:sz="4" w:space="0"/>
-          <w:bottom w:val="none"/>
-          <w:right w:val="none"/>
+          <w:bottom w:val="none" w:color="000000" w:sz="4" w:space="0"/>
+          <w:right w:val="none" w:color="000000" w:sz="4" w:space="0"/>
         </w:tcBorders>
       </w:tcPr>
     </w:tblStylePr>
@@ -29094,9 +29085,9 @@
         <w:shd w:val="clear" w:color="ffffff" w:themeColor="light1" w:fill="ffffff" w:themeFill="light1"/>
         <w:tcBorders>
           <w:top w:val="single" w:color="000000" w:themeColor="accent2" w:themeTint="97" w:sz="4" w:space="0"/>
-          <w:left w:val="none"/>
-          <w:bottom w:val="none"/>
-          <w:right w:val="none"/>
+          <w:left w:val="none" w:color="000000" w:sz="4" w:space="0"/>
+          <w:bottom w:val="none" w:color="000000" w:sz="4" w:space="0"/>
+          <w:right w:val="none" w:color="000000" w:sz="4" w:space="0"/>
         </w:tcBorders>
       </w:tcPr>
     </w:tblStylePr>
@@ -29171,9 +29162,9 @@
       </w:tcPr>
     </w:tblStylePr>
   </w:style>
-  <w:style w:type="table" w:styleId="149">
+  <w:style w:type="table" w:styleId="801">
     <w:name w:val="List Table 7 Colorful - Accent 3"/>
-    <w:basedOn w:val="618"/>
+    <w:basedOn w:val="845"/>
     <w:uiPriority w:val="99"/>
     <w:pPr>
       <w:pBdr/>
@@ -29272,11 +29263,11 @@
         <w:tblBorders/>
       </w:tblPr>
       <w:tcPr>
-        <w:shd w:color="ffffff"/>
+        <w:shd w:val="clear" w:color="ffffff"/>
         <w:tcBorders>
-          <w:top w:val="none"/>
-          <w:left w:val="none"/>
-          <w:bottom w:val="none"/>
+          <w:top w:val="none" w:color="000000" w:sz="4" w:space="0"/>
+          <w:left w:val="none" w:color="000000" w:sz="4" w:space="0"/>
+          <w:bottom w:val="none" w:color="000000" w:sz="4" w:space="0"/>
           <w:right w:val="single" w:color="000000" w:themeColor="accent3" w:themeTint="98" w:sz="4" w:space="0"/>
         </w:tcBorders>
       </w:tcPr>
@@ -29299,10 +29290,10 @@
       <w:tcPr>
         <w:shd w:val="clear" w:color="ffffff" w:themeColor="light1" w:fill="ffffff" w:themeFill="light1"/>
         <w:tcBorders>
-          <w:top w:val="none"/>
-          <w:left w:val="none"/>
+          <w:top w:val="none" w:color="000000" w:sz="4" w:space="0"/>
+          <w:left w:val="none" w:color="000000" w:sz="4" w:space="0"/>
           <w:bottom w:val="single" w:color="000000" w:themeColor="accent3" w:themeTint="98" w:sz="4" w:space="0"/>
-          <w:right w:val="none"/>
+          <w:right w:val="none" w:color="000000" w:sz="4" w:space="0"/>
         </w:tcBorders>
       </w:tcPr>
     </w:tblStylePr>
@@ -29322,12 +29313,12 @@
         <w:tblBorders/>
       </w:tblPr>
       <w:tcPr>
-        <w:shd w:color="ffffff"/>
+        <w:shd w:val="clear" w:color="ffffff"/>
         <w:tcBorders>
-          <w:top w:val="none"/>
+          <w:top w:val="none" w:color="000000" w:sz="4" w:space="0"/>
           <w:left w:val="single" w:color="000000" w:themeColor="accent3" w:themeTint="98" w:sz="4" w:space="0"/>
-          <w:bottom w:val="none"/>
-          <w:right w:val="none"/>
+          <w:bottom w:val="none" w:color="000000" w:sz="4" w:space="0"/>
+          <w:right w:val="none" w:color="000000" w:sz="4" w:space="0"/>
         </w:tcBorders>
       </w:tcPr>
     </w:tblStylePr>
@@ -29350,9 +29341,9 @@
         <w:shd w:val="clear" w:color="ffffff" w:themeColor="light1" w:fill="ffffff" w:themeFill="light1"/>
         <w:tcBorders>
           <w:top w:val="single" w:color="000000" w:themeColor="accent3" w:themeTint="98" w:sz="4" w:space="0"/>
-          <w:left w:val="none"/>
-          <w:bottom w:val="none"/>
-          <w:right w:val="none"/>
+          <w:left w:val="none" w:color="000000" w:sz="4" w:space="0"/>
+          <w:bottom w:val="none" w:color="000000" w:sz="4" w:space="0"/>
+          <w:right w:val="none" w:color="000000" w:sz="4" w:space="0"/>
         </w:tcBorders>
       </w:tcPr>
     </w:tblStylePr>
@@ -29427,9 +29418,9 @@
       </w:tcPr>
     </w:tblStylePr>
   </w:style>
-  <w:style w:type="table" w:styleId="150">
+  <w:style w:type="table" w:styleId="802">
     <w:name w:val="List Table 7 Colorful - Accent 4"/>
-    <w:basedOn w:val="618"/>
+    <w:basedOn w:val="845"/>
     <w:uiPriority w:val="99"/>
     <w:pPr>
       <w:pBdr/>
@@ -29528,11 +29519,11 @@
         <w:tblBorders/>
       </w:tblPr>
       <w:tcPr>
-        <w:shd w:color="ffffff"/>
+        <w:shd w:val="clear" w:color="ffffff"/>
         <w:tcBorders>
-          <w:top w:val="none"/>
-          <w:left w:val="none"/>
-          <w:bottom w:val="none"/>
+          <w:top w:val="none" w:color="000000" w:sz="4" w:space="0"/>
+          <w:left w:val="none" w:color="000000" w:sz="4" w:space="0"/>
+          <w:bottom w:val="none" w:color="000000" w:sz="4" w:space="0"/>
           <w:right w:val="single" w:color="000000" w:themeColor="accent4" w:themeTint="9A" w:sz="4" w:space="0"/>
         </w:tcBorders>
       </w:tcPr>
@@ -29555,10 +29546,10 @@
       <w:tcPr>
         <w:shd w:val="clear" w:color="ffffff" w:themeColor="light1" w:fill="ffffff" w:themeFill="light1"/>
         <w:tcBorders>
-          <w:top w:val="none"/>
-          <w:left w:val="none"/>
+          <w:top w:val="none" w:color="000000" w:sz="4" w:space="0"/>
+          <w:left w:val="none" w:color="000000" w:sz="4" w:space="0"/>
           <w:bottom w:val="single" w:color="000000" w:themeColor="accent4" w:themeTint="9A" w:sz="4" w:space="0"/>
-          <w:right w:val="none"/>
+          <w:right w:val="none" w:color="000000" w:sz="4" w:space="0"/>
         </w:tcBorders>
       </w:tcPr>
     </w:tblStylePr>
@@ -29578,12 +29569,12 @@
         <w:tblBorders/>
       </w:tblPr>
       <w:tcPr>
-        <w:shd w:color="ffffff"/>
+        <w:shd w:val="clear" w:color="ffffff"/>
         <w:tcBorders>
-          <w:top w:val="none"/>
+          <w:top w:val="none" w:color="000000" w:sz="4" w:space="0"/>
           <w:left w:val="single" w:color="000000" w:themeColor="accent4" w:themeTint="9A" w:sz="4" w:space="0"/>
-          <w:bottom w:val="none"/>
-          <w:right w:val="none"/>
+          <w:bottom w:val="none" w:color="000000" w:sz="4" w:space="0"/>
+          <w:right w:val="none" w:color="000000" w:sz="4" w:space="0"/>
         </w:tcBorders>
       </w:tcPr>
     </w:tblStylePr>
@@ -29606,9 +29597,9 @@
         <w:shd w:val="clear" w:color="ffffff" w:themeColor="light1" w:fill="ffffff" w:themeFill="light1"/>
         <w:tcBorders>
           <w:top w:val="single" w:color="000000" w:themeColor="accent4" w:themeTint="9A" w:sz="4" w:space="0"/>
-          <w:left w:val="none"/>
-          <w:bottom w:val="none"/>
-          <w:right w:val="none"/>
+          <w:left w:val="none" w:color="000000" w:sz="4" w:space="0"/>
+          <w:bottom w:val="none" w:color="000000" w:sz="4" w:space="0"/>
+          <w:right w:val="none" w:color="000000" w:sz="4" w:space="0"/>
         </w:tcBorders>
       </w:tcPr>
     </w:tblStylePr>
@@ -29683,9 +29674,9 @@
       </w:tcPr>
     </w:tblStylePr>
   </w:style>
-  <w:style w:type="table" w:styleId="151">
+  <w:style w:type="table" w:styleId="803">
     <w:name w:val="List Table 7 Colorful - Accent 5"/>
-    <w:basedOn w:val="618"/>
+    <w:basedOn w:val="845"/>
     <w:uiPriority w:val="99"/>
     <w:pPr>
       <w:pBdr/>
@@ -29784,11 +29775,11 @@
         <w:tblBorders/>
       </w:tblPr>
       <w:tcPr>
-        <w:shd w:color="ffffff"/>
+        <w:shd w:val="clear" w:color="ffffff"/>
         <w:tcBorders>
-          <w:top w:val="none"/>
-          <w:left w:val="none"/>
-          <w:bottom w:val="none"/>
+          <w:top w:val="none" w:color="000000" w:sz="4" w:space="0"/>
+          <w:left w:val="none" w:color="000000" w:sz="4" w:space="0"/>
+          <w:bottom w:val="none" w:color="000000" w:sz="4" w:space="0"/>
           <w:right w:val="single" w:color="000000" w:themeColor="accent5" w:themeTint="9A" w:sz="4" w:space="0"/>
         </w:tcBorders>
       </w:tcPr>
@@ -29811,10 +29802,10 @@
       <w:tcPr>
         <w:shd w:val="clear" w:color="ffffff" w:themeColor="light1" w:fill="ffffff" w:themeFill="light1"/>
         <w:tcBorders>
-          <w:top w:val="none"/>
-          <w:left w:val="none"/>
+          <w:top w:val="none" w:color="000000" w:sz="4" w:space="0"/>
+          <w:left w:val="none" w:color="000000" w:sz="4" w:space="0"/>
           <w:bottom w:val="single" w:color="000000" w:themeColor="accent5" w:themeTint="9A" w:sz="4" w:space="0"/>
-          <w:right w:val="none"/>
+          <w:right w:val="none" w:color="000000" w:sz="4" w:space="0"/>
         </w:tcBorders>
       </w:tcPr>
     </w:tblStylePr>
@@ -29834,12 +29825,12 @@
         <w:tblBorders/>
       </w:tblPr>
       <w:tcPr>
-        <w:shd w:color="ffffff"/>
+        <w:shd w:val="clear" w:color="ffffff"/>
         <w:tcBorders>
-          <w:top w:val="none"/>
+          <w:top w:val="none" w:color="000000" w:sz="4" w:space="0"/>
           <w:left w:val="single" w:color="000000" w:themeColor="accent5" w:themeTint="9A" w:sz="4" w:space="0"/>
-          <w:bottom w:val="none"/>
-          <w:right w:val="none"/>
+          <w:bottom w:val="none" w:color="000000" w:sz="4" w:space="0"/>
+          <w:right w:val="none" w:color="000000" w:sz="4" w:space="0"/>
         </w:tcBorders>
       </w:tcPr>
     </w:tblStylePr>
@@ -29862,9 +29853,9 @@
         <w:shd w:val="clear" w:color="ffffff" w:themeColor="light1" w:fill="ffffff" w:themeFill="light1"/>
         <w:tcBorders>
           <w:top w:val="single" w:color="000000" w:themeColor="accent5" w:themeTint="9A" w:sz="4" w:space="0"/>
-          <w:left w:val="none"/>
-          <w:bottom w:val="none"/>
-          <w:right w:val="none"/>
+          <w:left w:val="none" w:color="000000" w:sz="4" w:space="0"/>
+          <w:bottom w:val="none" w:color="000000" w:sz="4" w:space="0"/>
+          <w:right w:val="none" w:color="000000" w:sz="4" w:space="0"/>
         </w:tcBorders>
       </w:tcPr>
     </w:tblStylePr>
@@ -29939,9 +29930,9 @@
       </w:tcPr>
     </w:tblStylePr>
   </w:style>
-  <w:style w:type="table" w:styleId="152">
+  <w:style w:type="table" w:styleId="804">
     <w:name w:val="List Table 7 Colorful - Accent 6"/>
-    <w:basedOn w:val="618"/>
+    <w:basedOn w:val="845"/>
     <w:uiPriority w:val="99"/>
     <w:pPr>
       <w:pBdr/>
@@ -30040,11 +30031,11 @@
         <w:tblBorders/>
       </w:tblPr>
       <w:tcPr>
-        <w:shd w:color="ffffff"/>
+        <w:shd w:val="clear" w:color="ffffff"/>
         <w:tcBorders>
-          <w:top w:val="none"/>
-          <w:left w:val="none"/>
-          <w:bottom w:val="none"/>
+          <w:top w:val="none" w:color="000000" w:sz="4" w:space="0"/>
+          <w:left w:val="none" w:color="000000" w:sz="4" w:space="0"/>
+          <w:bottom w:val="none" w:color="000000" w:sz="4" w:space="0"/>
           <w:right w:val="single" w:color="000000" w:themeColor="accent6" w:themeTint="98" w:sz="4" w:space="0"/>
         </w:tcBorders>
       </w:tcPr>
@@ -30067,10 +30058,10 @@
       <w:tcPr>
         <w:shd w:val="clear" w:color="ffffff" w:themeColor="light1" w:fill="ffffff" w:themeFill="light1"/>
         <w:tcBorders>
-          <w:top w:val="none"/>
-          <w:left w:val="none"/>
+          <w:top w:val="none" w:color="000000" w:sz="4" w:space="0"/>
+          <w:left w:val="none" w:color="000000" w:sz="4" w:space="0"/>
           <w:bottom w:val="single" w:color="000000" w:themeColor="accent6" w:themeTint="98" w:sz="4" w:space="0"/>
-          <w:right w:val="none"/>
+          <w:right w:val="none" w:color="000000" w:sz="4" w:space="0"/>
         </w:tcBorders>
       </w:tcPr>
     </w:tblStylePr>
@@ -30090,12 +30081,12 @@
         <w:tblBorders/>
       </w:tblPr>
       <w:tcPr>
-        <w:shd w:color="ffffff"/>
+        <w:shd w:val="clear" w:color="ffffff"/>
         <w:tcBorders>
-          <w:top w:val="none"/>
+          <w:top w:val="none" w:color="000000" w:sz="4" w:space="0"/>
           <w:left w:val="single" w:color="000000" w:themeColor="accent6" w:themeTint="98" w:sz="4" w:space="0"/>
-          <w:bottom w:val="none"/>
-          <w:right w:val="none"/>
+          <w:bottom w:val="none" w:color="000000" w:sz="4" w:space="0"/>
+          <w:right w:val="none" w:color="000000" w:sz="4" w:space="0"/>
         </w:tcBorders>
       </w:tcPr>
     </w:tblStylePr>
@@ -30118,9 +30109,9 @@
         <w:shd w:val="clear" w:color="ffffff" w:themeColor="light1" w:fill="ffffff" w:themeFill="light1"/>
         <w:tcBorders>
           <w:top w:val="single" w:color="000000" w:themeColor="accent6" w:themeTint="98" w:sz="4" w:space="0"/>
-          <w:left w:val="none"/>
-          <w:bottom w:val="none"/>
-          <w:right w:val="none"/>
+          <w:left w:val="none" w:color="000000" w:sz="4" w:space="0"/>
+          <w:bottom w:val="none" w:color="000000" w:sz="4" w:space="0"/>
+          <w:right w:val="none" w:color="000000" w:sz="4" w:space="0"/>
         </w:tcBorders>
       </w:tcPr>
     </w:tblStylePr>
@@ -30195,9 +30186,9 @@
       </w:tcPr>
     </w:tblStylePr>
   </w:style>
-  <w:style w:type="table" w:styleId="153">
+  <w:style w:type="table" w:styleId="805">
     <w:name w:val="Lined - Accent"/>
-    <w:basedOn w:val="618"/>
+    <w:basedOn w:val="845"/>
     <w:uiPriority w:val="99"/>
     <w:pPr>
       <w:pBdr/>
@@ -30432,9 +30423,9 @@
       </w:tcPr>
     </w:tblStylePr>
   </w:style>
-  <w:style w:type="table" w:styleId="154">
+  <w:style w:type="table" w:styleId="806">
     <w:name w:val="Lined - Accent 1"/>
-    <w:basedOn w:val="618"/>
+    <w:basedOn w:val="845"/>
     <w:uiPriority w:val="99"/>
     <w:pPr>
       <w:pBdr/>
@@ -30669,9 +30660,9 @@
       </w:tcPr>
     </w:tblStylePr>
   </w:style>
-  <w:style w:type="table" w:styleId="155">
+  <w:style w:type="table" w:styleId="807">
     <w:name w:val="Lined - Accent 2"/>
-    <w:basedOn w:val="618"/>
+    <w:basedOn w:val="845"/>
     <w:uiPriority w:val="99"/>
     <w:pPr>
       <w:pBdr/>
@@ -30906,9 +30897,9 @@
       </w:tcPr>
     </w:tblStylePr>
   </w:style>
-  <w:style w:type="table" w:styleId="156">
+  <w:style w:type="table" w:styleId="808">
     <w:name w:val="Lined - Accent 3"/>
-    <w:basedOn w:val="618"/>
+    <w:basedOn w:val="845"/>
     <w:uiPriority w:val="99"/>
     <w:pPr>
       <w:pBdr/>
@@ -31143,9 +31134,9 @@
       </w:tcPr>
     </w:tblStylePr>
   </w:style>
-  <w:style w:type="table" w:styleId="157">
+  <w:style w:type="table" w:styleId="809">
     <w:name w:val="Lined - Accent 4"/>
-    <w:basedOn w:val="618"/>
+    <w:basedOn w:val="845"/>
     <w:uiPriority w:val="99"/>
     <w:pPr>
       <w:pBdr/>
@@ -31380,9 +31371,9 @@
       </w:tcPr>
     </w:tblStylePr>
   </w:style>
-  <w:style w:type="table" w:styleId="158">
+  <w:style w:type="table" w:styleId="810">
     <w:name w:val="Lined - Accent 5"/>
-    <w:basedOn w:val="618"/>
+    <w:basedOn w:val="845"/>
     <w:uiPriority w:val="99"/>
     <w:pPr>
       <w:pBdr/>
@@ -31617,9 +31608,9 @@
       </w:tcPr>
     </w:tblStylePr>
   </w:style>
-  <w:style w:type="table" w:styleId="159">
+  <w:style w:type="table" w:styleId="811">
     <w:name w:val="Lined - Accent 6"/>
-    <w:basedOn w:val="618"/>
+    <w:basedOn w:val="845"/>
     <w:uiPriority w:val="99"/>
     <w:pPr>
       <w:pBdr/>
@@ -31854,9 +31845,9 @@
       </w:tcPr>
     </w:tblStylePr>
   </w:style>
-  <w:style w:type="table" w:styleId="160">
+  <w:style w:type="table" w:styleId="812">
     <w:name w:val="Bordered &amp; Lined - Accent"/>
-    <w:basedOn w:val="618"/>
+    <w:basedOn w:val="845"/>
     <w:uiPriority w:val="99"/>
     <w:pPr>
       <w:pBdr/>
@@ -32098,9 +32089,9 @@
       </w:tcPr>
     </w:tblStylePr>
   </w:style>
-  <w:style w:type="table" w:styleId="161">
+  <w:style w:type="table" w:styleId="813">
     <w:name w:val="Bordered &amp; Lined - Accent 1"/>
-    <w:basedOn w:val="618"/>
+    <w:basedOn w:val="845"/>
     <w:uiPriority w:val="99"/>
     <w:pPr>
       <w:pBdr/>
@@ -32342,9 +32333,9 @@
       </w:tcPr>
     </w:tblStylePr>
   </w:style>
-  <w:style w:type="table" w:styleId="162">
+  <w:style w:type="table" w:styleId="814">
     <w:name w:val="Bordered &amp; Lined - Accent 2"/>
-    <w:basedOn w:val="618"/>
+    <w:basedOn w:val="845"/>
     <w:uiPriority w:val="99"/>
     <w:pPr>
       <w:pBdr/>
@@ -32586,9 +32577,9 @@
       </w:tcPr>
     </w:tblStylePr>
   </w:style>
-  <w:style w:type="table" w:styleId="163">
+  <w:style w:type="table" w:styleId="815">
     <w:name w:val="Bordered &amp; Lined - Accent 3"/>
-    <w:basedOn w:val="618"/>
+    <w:basedOn w:val="845"/>
     <w:uiPriority w:val="99"/>
     <w:pPr>
       <w:pBdr/>
@@ -32830,9 +32821,9 @@
       </w:tcPr>
     </w:tblStylePr>
   </w:style>
-  <w:style w:type="table" w:styleId="164">
+  <w:style w:type="table" w:styleId="816">
     <w:name w:val="Bordered &amp; Lined - Accent 4"/>
-    <w:basedOn w:val="618"/>
+    <w:basedOn w:val="845"/>
     <w:uiPriority w:val="99"/>
     <w:pPr>
       <w:pBdr/>
@@ -33074,9 +33065,9 @@
       </w:tcPr>
     </w:tblStylePr>
   </w:style>
-  <w:style w:type="table" w:styleId="165">
+  <w:style w:type="table" w:styleId="817">
     <w:name w:val="Bordered &amp; Lined - Accent 5"/>
-    <w:basedOn w:val="618"/>
+    <w:basedOn w:val="845"/>
     <w:uiPriority w:val="99"/>
     <w:pPr>
       <w:pBdr/>
@@ -33318,9 +33309,9 @@
       </w:tcPr>
     </w:tblStylePr>
   </w:style>
-  <w:style w:type="table" w:styleId="166">
+  <w:style w:type="table" w:styleId="818">
     <w:name w:val="Bordered &amp; Lined - Accent 6"/>
-    <w:basedOn w:val="618"/>
+    <w:basedOn w:val="845"/>
     <w:uiPriority w:val="99"/>
     <w:pPr>
       <w:pBdr/>
@@ -33562,9 +33553,9 @@
       </w:tcPr>
     </w:tblStylePr>
   </w:style>
-  <w:style w:type="table" w:styleId="167">
+  <w:style w:type="table" w:styleId="819">
     <w:name w:val="Bordered"/>
-    <w:basedOn w:val="618"/>
+    <w:basedOn w:val="845"/>
     <w:uiPriority w:val="99"/>
     <w:pPr>
       <w:pBdr/>
@@ -33793,9 +33784,9 @@
       </w:tcPr>
     </w:tblStylePr>
   </w:style>
-  <w:style w:type="table" w:styleId="168">
+  <w:style w:type="table" w:styleId="820">
     <w:name w:val="Bordered - Accent 1"/>
-    <w:basedOn w:val="618"/>
+    <w:basedOn w:val="845"/>
     <w:uiPriority w:val="99"/>
     <w:pPr>
       <w:pBdr/>
@@ -34024,9 +34015,9 @@
       </w:tcPr>
     </w:tblStylePr>
   </w:style>
-  <w:style w:type="table" w:styleId="169">
+  <w:style w:type="table" w:styleId="821">
     <w:name w:val="Bordered - Accent 2"/>
-    <w:basedOn w:val="618"/>
+    <w:basedOn w:val="845"/>
     <w:uiPriority w:val="99"/>
     <w:pPr>
       <w:pBdr/>
@@ -34255,9 +34246,9 @@
       </w:tcPr>
     </w:tblStylePr>
   </w:style>
-  <w:style w:type="table" w:styleId="170">
+  <w:style w:type="table" w:styleId="822">
     <w:name w:val="Bordered - Accent 3"/>
-    <w:basedOn w:val="618"/>
+    <w:basedOn w:val="845"/>
     <w:uiPriority w:val="99"/>
     <w:pPr>
       <w:pBdr/>
@@ -34486,9 +34477,9 @@
       </w:tcPr>
     </w:tblStylePr>
   </w:style>
-  <w:style w:type="table" w:styleId="171">
+  <w:style w:type="table" w:styleId="823">
     <w:name w:val="Bordered - Accent 4"/>
-    <w:basedOn w:val="618"/>
+    <w:basedOn w:val="845"/>
     <w:uiPriority w:val="99"/>
     <w:pPr>
       <w:pBdr/>
@@ -34717,9 +34708,9 @@
       </w:tcPr>
     </w:tblStylePr>
   </w:style>
-  <w:style w:type="table" w:styleId="172">
+  <w:style w:type="table" w:styleId="824">
     <w:name w:val="Bordered - Accent 5"/>
-    <w:basedOn w:val="618"/>
+    <w:basedOn w:val="845"/>
     <w:uiPriority w:val="99"/>
     <w:pPr>
       <w:pBdr/>
@@ -34948,9 +34939,9 @@
       </w:tcPr>
     </w:tblStylePr>
   </w:style>
-  <w:style w:type="table" w:styleId="173">
+  <w:style w:type="table" w:styleId="825">
     <w:name w:val="Bordered - Accent 6"/>
-    <w:basedOn w:val="618"/>
+    <w:basedOn w:val="845"/>
     <w:uiPriority w:val="99"/>
     <w:pPr>
       <w:pBdr/>
@@ -35179,7 +35170,7 @@
       </w:tcPr>
     </w:tblStylePr>
   </w:style>
-  <w:style w:type="character" w:styleId="174">
+  <w:style w:type="character" w:styleId="826">
     <w:name w:val="Hyperlink"/>
     <w:uiPriority w:val="99"/>
     <w:unhideWhenUsed/>
@@ -35193,10 +35184,10 @@
       <w:u w:val="single"/>
     </w:rPr>
   </w:style>
-  <w:style w:type="paragraph" w:styleId="175">
+  <w:style w:type="paragraph" w:styleId="827">
     <w:name w:val="footnote text"/>
-    <w:basedOn w:val="617"/>
-    <w:link w:val="176"/>
+    <w:basedOn w:val="844"/>
+    <w:link w:val="828"/>
     <w:uiPriority w:val="99"/>
     <w:semiHidden/>
     <w:unhideWhenUsed/>
@@ -35209,9 +35200,9 @@
       <w:sz w:val="18"/>
     </w:rPr>
   </w:style>
-  <w:style w:type="character" w:styleId="176">
+  <w:style w:type="character" w:styleId="828">
     <w:name w:val="Footnote Text Char"/>
-    <w:link w:val="175"/>
+    <w:link w:val="827"/>
     <w:uiPriority w:val="99"/>
     <w:pPr>
       <w:pBdr/>
@@ -35222,9 +35213,8 @@
       <w:sz w:val="18"/>
     </w:rPr>
   </w:style>
-  <w:style w:type="character" w:styleId="177">
+  <w:style w:type="character" w:styleId="829">
     <w:name w:val="footnote reference"/>
-    <w:basedOn w:val="11"/>
     <w:uiPriority w:val="99"/>
     <w:unhideWhenUsed/>
     <w:pPr>
@@ -35236,10 +35226,10 @@
       <w:vertAlign w:val="superscript"/>
     </w:rPr>
   </w:style>
-  <w:style w:type="paragraph" w:styleId="178">
+  <w:style w:type="paragraph" w:styleId="830">
     <w:name w:val="endnote text"/>
-    <w:basedOn w:val="617"/>
-    <w:link w:val="179"/>
+    <w:basedOn w:val="844"/>
+    <w:link w:val="831"/>
     <w:uiPriority w:val="99"/>
     <w:semiHidden/>
     <w:unhideWhenUsed/>
@@ -35252,9 +35242,9 @@
       <w:sz w:val="20"/>
     </w:rPr>
   </w:style>
-  <w:style w:type="character" w:styleId="179">
+  <w:style w:type="character" w:styleId="831">
     <w:name w:val="Endnote Text Char"/>
-    <w:link w:val="178"/>
+    <w:link w:val="830"/>
     <w:uiPriority w:val="99"/>
     <w:pPr>
       <w:pBdr/>
@@ -35265,9 +35255,8 @@
       <w:sz w:val="20"/>
     </w:rPr>
   </w:style>
-  <w:style w:type="character" w:styleId="180">
+  <w:style w:type="character" w:styleId="832">
     <w:name w:val="endnote reference"/>
-    <w:basedOn w:val="11"/>
     <w:uiPriority w:val="99"/>
     <w:semiHidden/>
     <w:unhideWhenUsed/>
@@ -35280,10 +35269,10 @@
       <w:vertAlign w:val="superscript"/>
     </w:rPr>
   </w:style>
-  <w:style w:type="paragraph" w:styleId="181">
+  <w:style w:type="paragraph" w:styleId="833">
     <w:name w:val="toc 1"/>
-    <w:basedOn w:val="617"/>
-    <w:next w:val="617"/>
+    <w:basedOn w:val="844"/>
+    <w:next w:val="844"/>
     <w:uiPriority w:val="39"/>
     <w:unhideWhenUsed/>
     <w:pPr>
@@ -35292,10 +35281,10 @@
       <w:ind w:right="0" w:firstLine="0" w:left="0"/>
     </w:pPr>
   </w:style>
-  <w:style w:type="paragraph" w:styleId="182">
+  <w:style w:type="paragraph" w:styleId="834">
     <w:name w:val="toc 2"/>
-    <w:basedOn w:val="617"/>
-    <w:next w:val="617"/>
+    <w:basedOn w:val="844"/>
+    <w:next w:val="844"/>
     <w:uiPriority w:val="39"/>
     <w:unhideWhenUsed/>
     <w:pPr>
@@ -35304,10 +35293,10 @@
       <w:ind w:right="0" w:firstLine="0" w:left="283"/>
     </w:pPr>
   </w:style>
-  <w:style w:type="paragraph" w:styleId="183">
+  <w:style w:type="paragraph" w:styleId="835">
     <w:name w:val="toc 3"/>
-    <w:basedOn w:val="617"/>
-    <w:next w:val="617"/>
+    <w:basedOn w:val="844"/>
+    <w:next w:val="844"/>
     <w:uiPriority w:val="39"/>
     <w:unhideWhenUsed/>
     <w:pPr>
@@ -35316,10 +35305,10 @@
       <w:ind w:right="0" w:firstLine="0" w:left="567"/>
     </w:pPr>
   </w:style>
-  <w:style w:type="paragraph" w:styleId="184">
+  <w:style w:type="paragraph" w:styleId="836">
     <w:name w:val="toc 4"/>
-    <w:basedOn w:val="617"/>
-    <w:next w:val="617"/>
+    <w:basedOn w:val="844"/>
+    <w:next w:val="844"/>
     <w:uiPriority w:val="39"/>
     <w:unhideWhenUsed/>
     <w:pPr>
@@ -35328,10 +35317,10 @@
       <w:ind w:right="0" w:firstLine="0" w:left="850"/>
     </w:pPr>
   </w:style>
-  <w:style w:type="paragraph" w:styleId="185">
+  <w:style w:type="paragraph" w:styleId="837">
     <w:name w:val="toc 5"/>
-    <w:basedOn w:val="617"/>
-    <w:next w:val="617"/>
+    <w:basedOn w:val="844"/>
+    <w:next w:val="844"/>
     <w:uiPriority w:val="39"/>
     <w:unhideWhenUsed/>
     <w:pPr>
@@ -35340,10 +35329,10 @@
       <w:ind w:right="0" w:firstLine="0" w:left="1134"/>
     </w:pPr>
   </w:style>
-  <w:style w:type="paragraph" w:styleId="186">
+  <w:style w:type="paragraph" w:styleId="838">
     <w:name w:val="toc 6"/>
-    <w:basedOn w:val="617"/>
-    <w:next w:val="617"/>
+    <w:basedOn w:val="844"/>
+    <w:next w:val="844"/>
     <w:uiPriority w:val="39"/>
     <w:unhideWhenUsed/>
     <w:pPr>
@@ -35352,10 +35341,10 @@
       <w:ind w:right="0" w:firstLine="0" w:left="1417"/>
     </w:pPr>
   </w:style>
-  <w:style w:type="paragraph" w:styleId="187">
+  <w:style w:type="paragraph" w:styleId="839">
     <w:name w:val="toc 7"/>
-    <w:basedOn w:val="617"/>
-    <w:next w:val="617"/>
+    <w:basedOn w:val="844"/>
+    <w:next w:val="844"/>
     <w:uiPriority w:val="39"/>
     <w:unhideWhenUsed/>
     <w:pPr>
@@ -35364,10 +35353,10 @@
       <w:ind w:right="0" w:firstLine="0" w:left="1701"/>
     </w:pPr>
   </w:style>
-  <w:style w:type="paragraph" w:styleId="188">
+  <w:style w:type="paragraph" w:styleId="840">
     <w:name w:val="toc 8"/>
-    <w:basedOn w:val="617"/>
-    <w:next w:val="617"/>
+    <w:basedOn w:val="844"/>
+    <w:next w:val="844"/>
     <w:uiPriority w:val="39"/>
     <w:unhideWhenUsed/>
     <w:pPr>
@@ -35376,10 +35365,10 @@
       <w:ind w:right="0" w:firstLine="0" w:left="1984"/>
     </w:pPr>
   </w:style>
-  <w:style w:type="paragraph" w:styleId="189">
+  <w:style w:type="paragraph" w:styleId="841">
     <w:name w:val="toc 9"/>
-    <w:basedOn w:val="617"/>
-    <w:next w:val="617"/>
+    <w:basedOn w:val="844"/>
+    <w:next w:val="844"/>
     <w:uiPriority w:val="39"/>
     <w:unhideWhenUsed/>
     <w:pPr>
@@ -35388,7 +35377,7 @@
       <w:ind w:right="0" w:firstLine="0" w:left="2268"/>
     </w:pPr>
   </w:style>
-  <w:style w:type="paragraph" w:styleId="190">
+  <w:style w:type="paragraph" w:styleId="842">
     <w:name w:val="TOC Heading"/>
     <w:uiPriority w:val="39"/>
     <w:unhideWhenUsed/>
@@ -35398,10 +35387,10 @@
       <w:ind/>
     </w:pPr>
   </w:style>
-  <w:style w:type="paragraph" w:styleId="191">
+  <w:style w:type="paragraph" w:styleId="843">
     <w:name w:val="table of figures"/>
-    <w:basedOn w:val="617"/>
-    <w:next w:val="617"/>
+    <w:basedOn w:val="844"/>
+    <w:next w:val="844"/>
     <w:uiPriority w:val="99"/>
     <w:unhideWhenUsed/>
     <w:pPr>
@@ -35410,7 +35399,7 @@
       <w:ind/>
     </w:pPr>
   </w:style>
-  <w:style w:type="paragraph" w:styleId="617" w:default="1">
+  <w:style w:type="paragraph" w:styleId="844" w:default="1">
     <w:name w:val="Normal"/>
     <w:qFormat/>
     <w:pPr>
@@ -35419,7 +35408,7 @@
       <w:ind/>
     </w:pPr>
   </w:style>
-  <w:style w:type="table" w:styleId="618" w:default="1">
+  <w:style w:type="table" w:styleId="845" w:default="1">
     <w:name w:val="Normal Table"/>
     <w:uiPriority w:val="99"/>
     <w:semiHidden/>
@@ -35612,7 +35601,7 @@
       </w:tcPr>
     </w:tblStylePr>
   </w:style>
-  <w:style w:type="numbering" w:styleId="619" w:default="1">
+  <w:style w:type="numbering" w:styleId="846" w:default="1">
     <w:name w:val="No List"/>
     <w:uiPriority w:val="99"/>
     <w:semiHidden/>
@@ -35623,9 +35612,9 @@
       <w:ind/>
     </w:pPr>
   </w:style>
-  <w:style w:type="paragraph" w:styleId="620">
+  <w:style w:type="paragraph" w:styleId="847">
     <w:name w:val="No Spacing"/>
-    <w:basedOn w:val="617"/>
+    <w:basedOn w:val="844"/>
     <w:uiPriority w:val="1"/>
     <w:qFormat/>
     <w:pPr>
@@ -35634,9 +35623,9 @@
       <w:ind/>
     </w:pPr>
   </w:style>
-  <w:style w:type="paragraph" w:styleId="621">
+  <w:style w:type="paragraph" w:styleId="848">
     <w:name w:val="List Paragraph"/>
-    <w:basedOn w:val="617"/>
+    <w:basedOn w:val="844"/>
     <w:uiPriority w:val="34"/>
     <w:qFormat/>
     <w:pPr>
@@ -35646,7 +35635,7 @@
       <w:contextualSpacing w:val="true"/>
     </w:pPr>
   </w:style>
-  <w:style w:type="character" w:styleId="626" w:default="1">
+  <w:style w:type="character" w:styleId="849" w:default="1">
     <w:name w:val="Default Paragraph Font"/>
     <w:uiPriority w:val="1"/>
     <w:semiHidden/>

</xml_diff>